<commit_message>
sorting the site from teams de drive
</commit_message>
<xml_diff>
--- a/01-Sustainable-indicators.docx
+++ b/01-Sustainable-indicators.docx
@@ -1,405 +1,235 @@
 
 <file path=word/document.xml><?xml version="1.0" encoding="utf-8"?>
-<w:document xmlns:w="http://schemas.openxmlformats.org/wordprocessingml/2006/main" xmlns:m="http://schemas.openxmlformats.org/officeDocument/2006/math" xmlns:r="http://schemas.openxmlformats.org/officeDocument/2006/relationships" xmlns:o="urn:schemas-microsoft-com:office:office" xmlns:v="urn:schemas-microsoft-com:vml" xmlns:w10="urn:schemas-microsoft-com:office:word" xmlns:a="http://schemas.openxmlformats.org/drawingml/2006/main" xmlns:pic="http://schemas.openxmlformats.org/drawingml/2006/picture" xmlns:wp="http://schemas.openxmlformats.org/drawingml/2006/wordprocessingDrawing">
+<w:document xmlns:wpc="http://schemas.microsoft.com/office/word/2010/wordprocessingCanvas" xmlns:cx="http://schemas.microsoft.com/office/drawing/2014/chartex" xmlns:cx1="http://schemas.microsoft.com/office/drawing/2015/9/8/chartex" xmlns:cx2="http://schemas.microsoft.com/office/drawing/2015/10/21/chartex" xmlns:cx3="http://schemas.microsoft.com/office/drawing/2016/5/9/chartex" xmlns:cx4="http://schemas.microsoft.com/office/drawing/2016/5/10/chartex" xmlns:cx5="http://schemas.microsoft.com/office/drawing/2016/5/11/chartex" xmlns:cx6="http://schemas.microsoft.com/office/drawing/2016/5/12/chartex" xmlns:cx7="http://schemas.microsoft.com/office/drawing/2016/5/13/chartex" xmlns:cx8="http://schemas.microsoft.com/office/drawing/2016/5/14/chartex" xmlns:mc="http://schemas.openxmlformats.org/markup-compatibility/2006" xmlns:aink="http://schemas.microsoft.com/office/drawing/2016/ink" xmlns:am3d="http://schemas.microsoft.com/office/drawing/2017/model3d" xmlns:o="urn:schemas-microsoft-com:office:office" xmlns:r="http://schemas.openxmlformats.org/officeDocument/2006/relationships" xmlns:m="http://schemas.openxmlformats.org/officeDocument/2006/math" xmlns:v="urn:schemas-microsoft-com:vml" xmlns:wp14="http://schemas.microsoft.com/office/word/2010/wordprocessingDrawing" xmlns:wp="http://schemas.openxmlformats.org/drawingml/2006/wordprocessingDrawing" xmlns:w10="urn:schemas-microsoft-com:office:word" xmlns:w="http://schemas.openxmlformats.org/wordprocessingml/2006/main" xmlns:w14="http://schemas.microsoft.com/office/word/2010/wordml" xmlns:w15="http://schemas.microsoft.com/office/word/2012/wordml" xmlns:w16cex="http://schemas.microsoft.com/office/word/2018/wordml/cex" xmlns:w16cid="http://schemas.microsoft.com/office/word/2016/wordml/cid" xmlns:w16="http://schemas.microsoft.com/office/word/2018/wordml" xmlns:w16se="http://schemas.microsoft.com/office/word/2015/wordml/symex" xmlns:wpg="http://schemas.microsoft.com/office/word/2010/wordprocessingGroup" xmlns:wpi="http://schemas.microsoft.com/office/word/2010/wordprocessingInk" xmlns:wne="http://schemas.microsoft.com/office/word/2006/wordml" xmlns:wps="http://schemas.microsoft.com/office/word/2010/wordprocessingShape" mc:Ignorable="w14 w15 w16se w16cid w16 w16cex wp14">
   <w:body>
     <w:p>
       <w:pPr>
-        <w:pStyle w:val="Title"/>
-      </w:pPr>
-      <w:r>
-        <w:t xml:space="preserve">Sustainable</w:t>
-      </w:r>
-      <w:r>
-        <w:t xml:space="preserve"> </w:t>
-      </w:r>
-      <w:r>
-        <w:t xml:space="preserve">Indicators</w:t>
-      </w:r>
-    </w:p>
-    <w:bookmarkStart w:id="20" w:name="intial-thougths"/>
-    <w:p>
-      <w:pPr>
-        <w:pStyle w:val="Heading1"/>
-      </w:pPr>
-      <w:r>
-        <w:t xml:space="preserve">Intial Thougths</w:t>
+        <w:pStyle w:val="Titre"/>
+      </w:pPr>
+      <w:r>
+        <w:t>Sustainable Indicators</w:t>
       </w:r>
     </w:p>
     <w:p>
       <w:pPr>
-        <w:pStyle w:val="FirstParagraph"/>
-      </w:pPr>
-      <w:r>
-        <w:t xml:space="preserve">Quels indicateurs pour évaluer la soutenabilité: pertinence, disponibilité, facilité de mise en œuvre; s’accorcher au territoire : analyse des enjeux du territoire (périmètre thèse pavlo) =&gt;</w:t>
+        <w:pStyle w:val="Titre1"/>
+      </w:pPr>
+      <w:bookmarkStart w:id="0" w:name="Xe7a2d2c73f1ec110fcd282e31f5f57692458ed4"/>
+      <w:r>
+        <w:t>Problem, Purpose statements &amp; Research questions</w:t>
       </w:r>
     </w:p>
     <w:p>
       <w:pPr>
-        <w:pStyle w:val="BodyText"/>
-      </w:pPr>
-      <w:r>
-        <w:t xml:space="preserve">interview des acteurs, collecte d’info sur le territoire =&gt; impact quels sont les enjeux? quels sont les indicateurs que l’on peut associer et les méthodes d’évaluation associée avec Nadège, Mauricio et Hakim</w:t>
-      </w:r>
-    </w:p>
-    <w:bookmarkEnd w:id="20"/>
-    <w:bookmarkStart w:id="21" w:name="abstract"/>
-    <w:p>
-      <w:pPr>
-        <w:pStyle w:val="Heading1"/>
-      </w:pPr>
-      <w:r>
-        <w:t xml:space="preserve">Abstract</w:t>
-      </w:r>
-    </w:p>
-    <w:p>
-      <w:pPr>
         <w:pStyle w:val="FirstParagraph"/>
       </w:pPr>
       <w:r>
-        <w:t xml:space="preserve">The development of short supply chain is becoming a topic of growing interest among consumers, researchers and public bodies in Europe.</w:t>
-      </w:r>
-      <w:r>
-        <w:t xml:space="preserve"> </w:t>
-      </w:r>
-      <w:r>
-        <w:t xml:space="preserve">More than ever, the resilience of a territory relies in the capacity of becoming less dependant of outlier productors.</w:t>
-      </w:r>
-      <w:r>
-        <w:t xml:space="preserve"> </w:t>
-      </w:r>
-      <w:r>
-        <w:t xml:space="preserve">However, the evaluation of pertinent sustainable indicators for this short supply networks is one the major topic of discussion in the scientific and practitioners communities.</w:t>
-      </w:r>
-      <w:r>
-        <w:t xml:space="preserve"> </w:t>
-      </w:r>
-      <w:r>
-        <w:t xml:space="preserve">The complex issues relies in the trade-offs that need to be considered for a holistic evaluation and scope of the short supply chain.</w:t>
-      </w:r>
-      <w:r>
-        <w:t xml:space="preserve"> </w:t>
-      </w:r>
-      <w:r>
-        <w:t xml:space="preserve">Also, depending of the material or product and their technological process associated to, this entakes difficulties in terms of dependance of stakeholders beyond the scope of the short circuit.</w:t>
-      </w:r>
-    </w:p>
-    <w:p>
-      <w:pPr>
-        <w:pStyle w:val="BodyText"/>
-      </w:pPr>
-      <w:r>
-        <w:t xml:space="preserve">The develoçpment of short recycling becomes a promit strategy to develop solution for tackling the plastic waste issue. More precisely, the development of distributing recycling approach via additive manufacturing</w:t>
-      </w:r>
-      <w:r>
-        <w:t xml:space="preserve"> </w:t>
-      </w:r>
-      <w:r>
-        <w:t xml:space="preserve">(</w:t>
+        <w:t>The development of short supply chain is becoming a topic of gro</w:t>
+      </w:r>
+      <w:r>
+        <w:t>wing interest among consumers, researchers and public bodies in Europe. More than ever, the resilience of a territory relies in the capacity of becoming less dependant of outlier productors (</w:t>
       </w:r>
       <w:r>
         <w:rPr>
           <w:b/>
         </w:rPr>
-        <w:t xml:space="preserve">CruzSanchez2020?</w:t>
-      </w:r>
-      <w:r>
-        <w:t xml:space="preserve">)</w:t>
-      </w:r>
-      <w:r>
-        <w:t xml:space="preserve"> </w:t>
-      </w:r>
-      <w:r>
-        <w:t xml:space="preserve">can beneficies of the advantage of advancement of additive manufacturing</w:t>
-      </w:r>
-      <w:r>
-        <w:t xml:space="preserve"> </w:t>
-      </w:r>
-      <w:r>
-        <w:t xml:space="preserve">The development of secondary ra materials is one of major pillar in the recycling strategy for the Circular economy in Europe.</w:t>
+        <w:t>reference?</w:t>
+      </w:r>
+      <w:r>
+        <w:t>), whiwh is a elements highligtly identified by the pan</w:t>
+      </w:r>
+      <w:r>
+        <w:t>demic conditions. However, the evaluation of pertinent sustainable indicators for this short supply networks is one the major topic of discussion in the scientific and practitioners communities. The problem relies in the selection of these ‘pertinent’ indi</w:t>
+      </w:r>
+      <w:r>
+        <w:t>cators and trade-offs that need to be considered for a holistic evaluation and the scope of the short supply chain. Moreover, depending of the material or product and their technological process associated to, this entakes difficulties in terms of dependan</w:t>
+      </w:r>
+      <w:r>
+        <w:t>ce of stakeholders beyond the scope of the short circuit.</w:t>
       </w:r>
     </w:p>
     <w:p>
       <w:pPr>
-        <w:pStyle w:val="BodyText"/>
-      </w:pPr>
-      <w:r>
-        <w:t xml:space="preserve">Theferoe, teh research question is l</w:t>
-      </w:r>
-      <w:r>
-        <w:t xml:space="preserve"> </w:t>
+        <w:pStyle w:val="Corpsdetexte"/>
+      </w:pPr>
+      <w:r>
+        <w:t>The context of this research is the development of a short plastic recycling network for distributing recycling purposes (</w:t>
+      </w:r>
+      <w:r>
+        <w:rPr>
+          <w:b/>
+        </w:rPr>
+        <w:t>ref?</w:t>
+      </w:r>
+      <w:r>
+        <w:t>). The development of the development of distributing recycling approach</w:t>
+      </w:r>
+      <w:r>
+        <w:t xml:space="preserve"> via additive manufacturing (DRAM) (</w:t>
+      </w:r>
+      <w:r>
+        <w:rPr>
+          <w:b/>
+        </w:rPr>
+        <w:t>CruzSanchez2020?</w:t>
+      </w:r>
+      <w:r>
+        <w:t>) is emerging as an interesting topic to propose additoanl cascading loops to certain types plastic waste. More precisely, the use of recycled assets in the printing process chaing of additive manufacturi</w:t>
+      </w:r>
+      <w:r>
+        <w:t xml:space="preserve">ng technology can give add value to wastes to create possible products or scientific equipement a a lower cost than the commercial. In a sense, this apporache could be an operationalization strategy for the development of secondary raw materials, which is </w:t>
+      </w:r>
+      <w:r>
+        <w:t>one of major pillars in the recycling strategy for the Circular economy in Europe.</w:t>
+      </w:r>
+    </w:p>
+    <w:p>
+      <w:pPr>
+        <w:pStyle w:val="Corpsdetexte"/>
+      </w:pPr>
+      <w:r>
+        <w:t xml:space="preserve">Therefore, the main research question is </w:t>
       </w:r>
       <w:r>
         <w:rPr>
           <w:i/>
         </w:rPr>
-        <w:t xml:space="preserve">how to evaluate the global sustainability dimension of short supply chains to foster the plastic recycling networks in a local territory?</w:t>
-      </w:r>
-      <w:r>
-        <w:t xml:space="preserve">.</w:t>
-      </w:r>
-      <w:r>
-        <w:t xml:space="preserve"> </w:t>
-      </w:r>
-      <w:r>
-        <w:t xml:space="preserve">More precisely to this global question, one element to highligth the impact that third-spaces as innovationa labs,fablabs and/or makerspace can play an role in order to apporaprio agents of change the development of</w:t>
-      </w:r>
-    </w:p>
-    <w:p>
-      <w:pPr>
-        <w:pStyle w:val="BodyText"/>
-      </w:pPr>
-      <w:r>
-        <w:t xml:space="preserve">(</w:t>
-      </w:r>
-      <w:r>
-        <w:rPr>
-          <w:b/>
-        </w:rPr>
-        <w:t xml:space="preserve">Pavlo2021?</w:t>
-      </w:r>
-      <w:r>
-        <w:t xml:space="preserve">)</w:t>
-      </w:r>
-      <w:r>
-        <w:t xml:space="preserve"> </w:t>
-      </w:r>
-      <w:r>
-        <w:t xml:space="preserve">identified a compounding indicators in order to evaluate the recycling networks considering than extended triple bottom line (economic, social, political, )</w:t>
-      </w:r>
-    </w:p>
-    <w:p>
-      <w:pPr>
-        <w:pStyle w:val="BodyText"/>
-      </w:pPr>
-      <w:r>
-        <w:t xml:space="preserve">The context of this article is the development of a short plastic recycling network for distributing recycling purposes.</w:t>
-      </w:r>
-    </w:p>
-    <w:p>
-      <w:pPr>
-        <w:pStyle w:val="BodyText"/>
-      </w:pPr>
-      <w:r>
-        <w:t xml:space="preserve">What are the the</w:t>
-      </w:r>
-      <w:r>
-        <w:t xml:space="preserve"> </w:t>
-      </w:r>
-      <w:r>
-        <w:t xml:space="preserve">‘</w:t>
-      </w:r>
-      <w:r>
-        <w:t xml:space="preserve">pertinent</w:t>
-      </w:r>
-      <w:r>
-        <w:t xml:space="preserve">’</w:t>
-      </w:r>
-      <w:r>
-        <w:t xml:space="preserve"> </w:t>
-      </w:r>
-      <w:r>
-        <w:t xml:space="preserve">indicators to evaluate the local distributed recycling network in a perspective of revelance of and also in the quality and feasability to obtain data.</w:t>
-      </w:r>
-    </w:p>
-    <w:bookmarkEnd w:id="21"/>
-    <w:bookmarkStart w:id="29" w:name="rationale"/>
-    <w:p>
-      <w:pPr>
-        <w:pStyle w:val="Heading1"/>
-      </w:pPr>
-      <w:r>
-        <w:t xml:space="preserve">Rationale</w:t>
-      </w:r>
-    </w:p>
-    <w:bookmarkStart w:id="22" w:name="lca-and-3d-printing"/>
-    <w:p>
-      <w:pPr>
-        <w:pStyle w:val="Heading2"/>
-      </w:pPr>
-      <w:r>
-        <w:t xml:space="preserve">LCA and 3D Printing</w:t>
-      </w:r>
-    </w:p>
-    <w:p>
-      <w:pPr>
-        <w:numPr>
-          <w:ilvl w:val="0"/>
-          <w:numId w:val="1001"/>
-        </w:numPr>
-        <w:pStyle w:val="Compact"/>
-      </w:pPr>
-      <w:r>
-        <w:t xml:space="preserve">AM’s environmental performance is seldom investigated</w:t>
-      </w:r>
-      <w:r>
-        <w:t xml:space="preserve"> </w:t>
-      </w:r>
-      <w:r>
-        <w:t xml:space="preserve">(Saade, Yahia, and Amor 2020)</w:t>
-      </w:r>
-      <w:r>
-        <w:t xml:space="preserve">.</w:t>
-      </w:r>
-    </w:p>
-    <w:bookmarkEnd w:id="22"/>
-    <w:bookmarkStart w:id="28" w:name="lca-and-social-practices"/>
-    <w:p>
-      <w:pPr>
-        <w:pStyle w:val="Heading2"/>
-      </w:pPr>
-      <w:r>
-        <w:t xml:space="preserve">LCA and Social practices</w:t>
-      </w:r>
-    </w:p>
-    <w:p>
-      <w:pPr>
-        <w:numPr>
-          <w:ilvl w:val="0"/>
-          <w:numId w:val="1002"/>
-        </w:numPr>
-        <w:pStyle w:val="Compact"/>
-      </w:pPr>
-      <w:r>
-        <w:t xml:space="preserve">Llinks social practices to the life cycle inventory of LCA</w:t>
-      </w:r>
-      <w:r>
-        <w:t xml:space="preserve"> </w:t>
-      </w:r>
-      <w:r>
-        <w:t xml:space="preserve">(Suski, Speck, and Liedtke 2020)</w:t>
-      </w:r>
-      <w:r>
-        <w:t xml:space="preserve">.</w:t>
-      </w:r>
-    </w:p>
-    <w:bookmarkStart w:id="27" w:name="refs"/>
-    <w:bookmarkStart w:id="24" w:name="ref-Saade2020"/>
-    <w:p>
-      <w:pPr>
-        <w:pStyle w:val="Bibliography"/>
-      </w:pPr>
-      <w:r>
-        <w:t xml:space="preserve">Saade, Marcella Ruschi Mendes, Ammar Yahia, and Ben Amor. 2020.</w:t>
-      </w:r>
-      <w:r>
-        <w:t xml:space="preserve"> </w:t>
-      </w:r>
-      <w:r>
-        <w:t xml:space="preserve">“</w:t>
-      </w:r>
-      <w:r>
-        <w:t xml:space="preserve">How has LCA been applied to 3D printing? A systematic literature review and recommendations for future studies</w:t>
-      </w:r>
-      <w:r>
-        <w:t xml:space="preserve">.”</w:t>
-      </w:r>
-      <w:r>
-        <w:t xml:space="preserve"> </w:t>
+        <w:t>how to evaluate the global sustainability of short supply chains to foster the plastic recycling networks in a local territory?</w:t>
+      </w:r>
+      <w:r>
+        <w:t>. Mor</w:t>
+      </w:r>
+      <w:r>
+        <w:t xml:space="preserve">e precisely, </w:t>
       </w:r>
       <w:r>
         <w:rPr>
           <w:i/>
         </w:rPr>
-        <w:t xml:space="preserve">J. Clean. Prod.</w:t>
-      </w:r>
-      <w:r>
-        <w:t xml:space="preserve"> </w:t>
-      </w:r>
-      <w:r>
-        <w:t xml:space="preserve">244 (January): 118803.</w:t>
-      </w:r>
-      <w:r>
-        <w:t xml:space="preserve"> </w:t>
-      </w:r>
-      <w:hyperlink r:id="rId23">
-        <w:r>
-          <w:rPr>
-            <w:rStyle w:val="Hyperlink"/>
-          </w:rPr>
-          <w:t xml:space="preserve">https://doi.org/10.1016/j.jclepro.2019.118803</w:t>
-        </w:r>
-      </w:hyperlink>
-      <w:r>
-        <w:t xml:space="preserve">.</w:t>
+        <w:t>What are the the ‘pertinent’ qualitative and quantitative indicators to evaluate the local distributed recycling network in terms of revelance of quality and feasibility to obtain appropriate data with local stakeholders?</w:t>
+      </w:r>
+      <w:r>
+        <w:t xml:space="preserve"> One element to highli</w:t>
+      </w:r>
+      <w:r>
+        <w:t>ght the impact that third-spaces as innovations labs, fablabs and/or makerspace can play an role in order to apporaprio agents of change the development of</w:t>
       </w:r>
     </w:p>
-    <w:bookmarkEnd w:id="24"/>
-    <w:bookmarkStart w:id="26" w:name="ref-Suski2020"/>
     <w:p>
       <w:pPr>
-        <w:pStyle w:val="Bibliography"/>
-      </w:pPr>
-      <w:r>
-        <w:t xml:space="preserve">Suski, Paul, Melanie Speck, and Christa Liedtke. 2020.</w:t>
-      </w:r>
-      <w:r>
-        <w:t xml:space="preserve"> </w:t>
-      </w:r>
-      <w:r>
-        <w:t xml:space="preserve">“</w:t>
-      </w:r>
-      <w:r>
-        <w:t xml:space="preserve">Promoting sustainable consumption with LCA – a social practice based perspective</w:t>
-      </w:r>
-      <w:r>
-        <w:t xml:space="preserve">.”</w:t>
-      </w:r>
-      <w:r>
-        <w:t xml:space="preserve"> </w:t>
-      </w:r>
-      <w:r>
-        <w:rPr>
-          <w:i/>
-        </w:rPr>
-        <w:t xml:space="preserve">J. Clean. Prod.</w:t>
-      </w:r>
-      <w:r>
-        <w:t xml:space="preserve"> </w:t>
-      </w:r>
-      <w:r>
-        <w:t xml:space="preserve">283 (November): 125234.</w:t>
-      </w:r>
-      <w:r>
-        <w:t xml:space="preserve"> </w:t>
-      </w:r>
-      <w:hyperlink r:id="rId25">
-        <w:r>
-          <w:rPr>
-            <w:rStyle w:val="Hyperlink"/>
-          </w:rPr>
-          <w:t xml:space="preserve">https://doi.org/10.1016/j.jclepro.2020.125234</w:t>
-        </w:r>
-      </w:hyperlink>
-      <w:r>
-        <w:t xml:space="preserve">.</w:t>
+        <w:pStyle w:val="Corpsdetexte"/>
+      </w:pPr>
+      <w:r>
+        <w:t>The objectives of this research are:</w:t>
       </w:r>
     </w:p>
-    <w:bookmarkEnd w:id="26"/>
-    <w:bookmarkEnd w:id="27"/>
-    <w:bookmarkEnd w:id="28"/>
-    <w:bookmarkEnd w:id="29"/>
-    <w:sectPr/>
+    <w:p>
+      <w:pPr>
+        <w:pStyle w:val="Compact"/>
+        <w:numPr>
+          <w:ilvl w:val="0"/>
+          <w:numId w:val="2"/>
+        </w:numPr>
+      </w:pPr>
+      <w:r>
+        <w:t>Establish a grid of economical, political, environementa and so</w:t>
+      </w:r>
+      <w:r>
+        <w:t>cial indicators.</w:t>
+      </w:r>
+    </w:p>
+    <w:p>
+      <w:pPr>
+        <w:pStyle w:val="Compact"/>
+        <w:numPr>
+          <w:ilvl w:val="0"/>
+          <w:numId w:val="2"/>
+        </w:numPr>
+      </w:pPr>
+      <w:r>
+        <w:t>Define model of stakeholders that can be impacted (positive / negative) for the case of plastic recycling</w:t>
+      </w:r>
+    </w:p>
+    <w:p>
+      <w:pPr>
+        <w:pStyle w:val="Compact"/>
+        <w:numPr>
+          <w:ilvl w:val="0"/>
+          <w:numId w:val="2"/>
+        </w:numPr>
+      </w:pPr>
+      <w:r>
+        <w:t>…</w:t>
+      </w:r>
+    </w:p>
+    <w:p>
+      <w:pPr>
+        <w:pStyle w:val="FirstParagraph"/>
+      </w:pPr>
+      <w:r>
+        <w:t>Therefore, the purpose of this research is to set a baseline of sustainable indicators to evaluate a local short supply chain netwo</w:t>
+      </w:r>
+      <w:r>
+        <w:t xml:space="preserve">rk for distributed recycling. The main perspectives </w:t>
+      </w:r>
+      <w:r>
+        <w:lastRenderedPageBreak/>
+        <w:t>relies in the articulation of means of implementation and means evaluations based sustaianble decision tools for this type of networks.</w:t>
+      </w:r>
+    </w:p>
+    <w:bookmarkEnd w:id="0"/>
+    <w:p>
+      <w:pPr>
+        <w:pStyle w:val="Bibliographie"/>
+      </w:pPr>
+    </w:p>
+    <w:sectPr>
+      <w:pgSz w:w="12240" w:h="15840"/>
+      <w:pgMar w:top="1417" w:right="1417" w:bottom="1417" w:left="1417" w:header="720" w:footer="720" w:gutter="0"/>
+      <w:cols w:space="720"/>
+    </w:sectPr>
   </w:body>
 </w:document>
 </file>
 
-<file path=word/comments.xml><?xml version="1.0" encoding="utf-8"?>
-<w:comments xmlns:w="http://schemas.openxmlformats.org/wordprocessingml/2006/main" xmlns:m="http://schemas.openxmlformats.org/officeDocument/2006/math" xmlns:r="http://schemas.openxmlformats.org/officeDocument/2006/relationships" xmlns:o="urn:schemas-microsoft-com:office:office" xmlns:v="urn:schemas-microsoft-com:vml" xmlns:w10="urn:schemas-microsoft-com:office:word" xmlns:a="http://schemas.openxmlformats.org/drawingml/2006/main" xmlns:pic="http://schemas.openxmlformats.org/drawingml/2006/picture" xmlns:wp="http://schemas.openxmlformats.org/drawingml/2006/wordprocessingDrawing"/>
+<file path=word/endnotes.xml><?xml version="1.0" encoding="utf-8"?>
+<w:endnotes xmlns:wpc="http://schemas.microsoft.com/office/word/2010/wordprocessingCanvas" xmlns:cx="http://schemas.microsoft.com/office/drawing/2014/chartex" xmlns:cx1="http://schemas.microsoft.com/office/drawing/2015/9/8/chartex" xmlns:cx2="http://schemas.microsoft.com/office/drawing/2015/10/21/chartex" xmlns:cx3="http://schemas.microsoft.com/office/drawing/2016/5/9/chartex" xmlns:cx4="http://schemas.microsoft.com/office/drawing/2016/5/10/chartex" xmlns:cx5="http://schemas.microsoft.com/office/drawing/2016/5/11/chartex" xmlns:cx6="http://schemas.microsoft.com/office/drawing/2016/5/12/chartex" xmlns:cx7="http://schemas.microsoft.com/office/drawing/2016/5/13/chartex" xmlns:cx8="http://schemas.microsoft.com/office/drawing/2016/5/14/chartex" xmlns:mc="http://schemas.openxmlformats.org/markup-compatibility/2006" xmlns:aink="http://schemas.microsoft.com/office/drawing/2016/ink" xmlns:am3d="http://schemas.microsoft.com/office/drawing/2017/model3d" xmlns:o="urn:schemas-microsoft-com:office:office" xmlns:r="http://schemas.openxmlformats.org/officeDocument/2006/relationships" xmlns:m="http://schemas.openxmlformats.org/officeDocument/2006/math" xmlns:v="urn:schemas-microsoft-com:vml" xmlns:wp14="http://schemas.microsoft.com/office/word/2010/wordprocessingDrawing" xmlns:wp="http://schemas.openxmlformats.org/drawingml/2006/wordprocessingDrawing" xmlns:w10="urn:schemas-microsoft-com:office:word" xmlns:w="http://schemas.openxmlformats.org/wordprocessingml/2006/main" xmlns:w14="http://schemas.microsoft.com/office/word/2010/wordml" xmlns:w15="http://schemas.microsoft.com/office/word/2012/wordml" xmlns:w16cex="http://schemas.microsoft.com/office/word/2018/wordml/cex" xmlns:w16cid="http://schemas.microsoft.com/office/word/2016/wordml/cid" xmlns:w16="http://schemas.microsoft.com/office/word/2018/wordml" xmlns:w16se="http://schemas.microsoft.com/office/word/2015/wordml/symex" xmlns:wpg="http://schemas.microsoft.com/office/word/2010/wordprocessingGroup" xmlns:wpi="http://schemas.microsoft.com/office/word/2010/wordprocessingInk" xmlns:wne="http://schemas.microsoft.com/office/word/2006/wordml" xmlns:wps="http://schemas.microsoft.com/office/word/2010/wordprocessingShape" mc:Ignorable="w14 w15 w16se w16cid w16 w16cex wp14">
+  <w:endnote w:type="separator" w:id="-1">
+    <w:p>
+      <w:pPr>
+        <w:spacing w:after="0"/>
+      </w:pPr>
+      <w:r>
+        <w:separator/>
+      </w:r>
+    </w:p>
+  </w:endnote>
+  <w:endnote w:type="continuationSeparator" w:id="0">
+    <w:p>
+      <w:pPr>
+        <w:spacing w:after="0"/>
+      </w:pPr>
+      <w:r>
+        <w:continuationSeparator/>
+      </w:r>
+    </w:p>
+  </w:endnote>
+</w:endnotes>
 </file>
 
 <file path=word/footnotes.xml><?xml version="1.0" encoding="utf-8"?>
-<w:footnotes xmlns:w="http://schemas.openxmlformats.org/wordprocessingml/2006/main" xmlns:m="http://schemas.openxmlformats.org/officeDocument/2006/math" xmlns:r="http://schemas.openxmlformats.org/officeDocument/2006/relationships" xmlns:o="urn:schemas-microsoft-com:office:office" xmlns:v="urn:schemas-microsoft-com:vml" xmlns:w10="urn:schemas-microsoft-com:office:word" xmlns:a="http://schemas.openxmlformats.org/drawingml/2006/main" xmlns:pic="http://schemas.openxmlformats.org/drawingml/2006/picture" xmlns:wp="http://schemas.openxmlformats.org/drawingml/2006/wordprocessingDrawing">
+<w:footnotes xmlns:wpc="http://schemas.microsoft.com/office/word/2010/wordprocessingCanvas" xmlns:cx="http://schemas.microsoft.com/office/drawing/2014/chartex" xmlns:cx1="http://schemas.microsoft.com/office/drawing/2015/9/8/chartex" xmlns:cx2="http://schemas.microsoft.com/office/drawing/2015/10/21/chartex" xmlns:cx3="http://schemas.microsoft.com/office/drawing/2016/5/9/chartex" xmlns:cx4="http://schemas.microsoft.com/office/drawing/2016/5/10/chartex" xmlns:cx5="http://schemas.microsoft.com/office/drawing/2016/5/11/chartex" xmlns:cx6="http://schemas.microsoft.com/office/drawing/2016/5/12/chartex" xmlns:cx7="http://schemas.microsoft.com/office/drawing/2016/5/13/chartex" xmlns:cx8="http://schemas.microsoft.com/office/drawing/2016/5/14/chartex" xmlns:mc="http://schemas.openxmlformats.org/markup-compatibility/2006" xmlns:aink="http://schemas.microsoft.com/office/drawing/2016/ink" xmlns:am3d="http://schemas.microsoft.com/office/drawing/2017/model3d" xmlns:o="urn:schemas-microsoft-com:office:office" xmlns:r="http://schemas.openxmlformats.org/officeDocument/2006/relationships" xmlns:m="http://schemas.openxmlformats.org/officeDocument/2006/math" xmlns:v="urn:schemas-microsoft-com:vml" xmlns:wp14="http://schemas.microsoft.com/office/word/2010/wordprocessingDrawing" xmlns:wp="http://schemas.openxmlformats.org/drawingml/2006/wordprocessingDrawing" xmlns:w10="urn:schemas-microsoft-com:office:word" xmlns:w="http://schemas.openxmlformats.org/wordprocessingml/2006/main" xmlns:w14="http://schemas.microsoft.com/office/word/2010/wordml" xmlns:w15="http://schemas.microsoft.com/office/word/2012/wordml" xmlns:w16cex="http://schemas.microsoft.com/office/word/2018/wordml/cex" xmlns:w16cid="http://schemas.microsoft.com/office/word/2016/wordml/cid" xmlns:w16="http://schemas.microsoft.com/office/word/2018/wordml" xmlns:w16se="http://schemas.microsoft.com/office/word/2015/wordml/symex" xmlns:wpg="http://schemas.microsoft.com/office/word/2010/wordprocessingGroup" xmlns:wpi="http://schemas.microsoft.com/office/word/2010/wordprocessingInk" xmlns:wne="http://schemas.microsoft.com/office/word/2006/wordml" xmlns:wps="http://schemas.microsoft.com/office/word/2010/wordprocessingShape" mc:Ignorable="w14 w15 w16se w16cid w16 w16cex wp14">
+  <w:footnote w:type="separator" w:id="-1">
+    <w:p>
+      <w:r>
+        <w:separator/>
+      </w:r>
+    </w:p>
+  </w:footnote>
   <w:footnote w:type="continuationSeparator" w:id="0">
     <w:p>
       <w:r>
         <w:continuationSeparator/>
-      </w:r>
-    </w:p>
-  </w:footnote>
-  <w:footnote w:type="separator" w:id="-1">
-    <w:p>
-      <w:r>
-        <w:separator/>
       </w:r>
     </w:p>
   </w:footnote>
@@ -407,10 +237,115 @@
 </file>
 
 <file path=word/numbering.xml><?xml version="1.0" encoding="utf-8"?>
-<w:numbering xmlns:w="http://schemas.openxmlformats.org/wordprocessingml/2006/main">
-  <w:abstractNum w:abstractNumId="990">
-    <w:nsid w:val="2c1ae401"/>
+<w:numbering xmlns:wpc="http://schemas.microsoft.com/office/word/2010/wordprocessingCanvas" xmlns:cx="http://schemas.microsoft.com/office/drawing/2014/chartex" xmlns:cx1="http://schemas.microsoft.com/office/drawing/2015/9/8/chartex" xmlns:cx2="http://schemas.microsoft.com/office/drawing/2015/10/21/chartex" xmlns:cx3="http://schemas.microsoft.com/office/drawing/2016/5/9/chartex" xmlns:cx4="http://schemas.microsoft.com/office/drawing/2016/5/10/chartex" xmlns:cx5="http://schemas.microsoft.com/office/drawing/2016/5/11/chartex" xmlns:cx6="http://schemas.microsoft.com/office/drawing/2016/5/12/chartex" xmlns:cx7="http://schemas.microsoft.com/office/drawing/2016/5/13/chartex" xmlns:cx8="http://schemas.microsoft.com/office/drawing/2016/5/14/chartex" xmlns:mc="http://schemas.openxmlformats.org/markup-compatibility/2006" xmlns:aink="http://schemas.microsoft.com/office/drawing/2016/ink" xmlns:am3d="http://schemas.microsoft.com/office/drawing/2017/model3d" xmlns:o="urn:schemas-microsoft-com:office:office" xmlns:r="http://schemas.openxmlformats.org/officeDocument/2006/relationships" xmlns:m="http://schemas.openxmlformats.org/officeDocument/2006/math" xmlns:v="urn:schemas-microsoft-com:vml" xmlns:wp14="http://schemas.microsoft.com/office/word/2010/wordprocessingDrawing" xmlns:wp="http://schemas.openxmlformats.org/drawingml/2006/wordprocessingDrawing" xmlns:w10="urn:schemas-microsoft-com:office:word" xmlns:w="http://schemas.openxmlformats.org/wordprocessingml/2006/main" xmlns:w14="http://schemas.microsoft.com/office/word/2010/wordml" xmlns:w15="http://schemas.microsoft.com/office/word/2012/wordml" xmlns:w16cex="http://schemas.microsoft.com/office/word/2018/wordml/cex" xmlns:w16cid="http://schemas.microsoft.com/office/word/2016/wordml/cid" xmlns:w16="http://schemas.microsoft.com/office/word/2018/wordml" xmlns:w16se="http://schemas.microsoft.com/office/word/2015/wordml/symex" xmlns:wpg="http://schemas.microsoft.com/office/word/2010/wordprocessingGroup" xmlns:wpi="http://schemas.microsoft.com/office/word/2010/wordprocessingInk" xmlns:wne="http://schemas.microsoft.com/office/word/2006/wordml" xmlns:wps="http://schemas.microsoft.com/office/word/2010/wordprocessingShape" mc:Ignorable="w14 w15 w16se w16cid w16 w16cex wp14">
+  <w:abstractNum w:abstractNumId="0" w15:restartNumberingAfterBreak="0">
+    <w:nsid w:val="EA454B4C"/>
     <w:multiLevelType w:val="multilevel"/>
+    <w:tmpl w:val="AAF620BE"/>
+    <w:lvl w:ilvl="0">
+      <w:numFmt w:val="bullet"/>
+      <w:lvlText w:val="•"/>
+      <w:lvlJc w:val="left"/>
+      <w:pPr>
+        <w:tabs>
+          <w:tab w:val="num" w:pos="0"/>
+        </w:tabs>
+        <w:ind w:left="480" w:hanging="480"/>
+      </w:pPr>
+    </w:lvl>
+    <w:lvl w:ilvl="1">
+      <w:numFmt w:val="bullet"/>
+      <w:lvlText w:val="–"/>
+      <w:lvlJc w:val="left"/>
+      <w:pPr>
+        <w:tabs>
+          <w:tab w:val="num" w:pos="720"/>
+        </w:tabs>
+        <w:ind w:left="1200" w:hanging="480"/>
+      </w:pPr>
+    </w:lvl>
+    <w:lvl w:ilvl="2">
+      <w:numFmt w:val="bullet"/>
+      <w:lvlText w:val="•"/>
+      <w:lvlJc w:val="left"/>
+      <w:pPr>
+        <w:tabs>
+          <w:tab w:val="num" w:pos="1440"/>
+        </w:tabs>
+        <w:ind w:left="1920" w:hanging="480"/>
+      </w:pPr>
+    </w:lvl>
+    <w:lvl w:ilvl="3">
+      <w:numFmt w:val="bullet"/>
+      <w:lvlText w:val="–"/>
+      <w:lvlJc w:val="left"/>
+      <w:pPr>
+        <w:tabs>
+          <w:tab w:val="num" w:pos="2160"/>
+        </w:tabs>
+        <w:ind w:left="2640" w:hanging="480"/>
+      </w:pPr>
+    </w:lvl>
+    <w:lvl w:ilvl="4">
+      <w:numFmt w:val="bullet"/>
+      <w:lvlText w:val="•"/>
+      <w:lvlJc w:val="left"/>
+      <w:pPr>
+        <w:tabs>
+          <w:tab w:val="num" w:pos="2880"/>
+        </w:tabs>
+        <w:ind w:left="3360" w:hanging="480"/>
+      </w:pPr>
+    </w:lvl>
+    <w:lvl w:ilvl="5">
+      <w:numFmt w:val="bullet"/>
+      <w:lvlText w:val="–"/>
+      <w:lvlJc w:val="left"/>
+      <w:pPr>
+        <w:tabs>
+          <w:tab w:val="num" w:pos="3600"/>
+        </w:tabs>
+        <w:ind w:left="4080" w:hanging="480"/>
+      </w:pPr>
+    </w:lvl>
+    <w:lvl w:ilvl="6">
+      <w:numFmt w:val="bullet"/>
+      <w:lvlText w:val="•"/>
+      <w:lvlJc w:val="left"/>
+      <w:pPr>
+        <w:tabs>
+          <w:tab w:val="num" w:pos="4320"/>
+        </w:tabs>
+        <w:ind w:left="4800" w:hanging="480"/>
+      </w:pPr>
+    </w:lvl>
+    <w:lvl w:ilvl="7">
+      <w:numFmt w:val="bullet"/>
+      <w:lvlText w:val="–"/>
+      <w:lvlJc w:val="left"/>
+      <w:pPr>
+        <w:tabs>
+          <w:tab w:val="num" w:pos="5040"/>
+        </w:tabs>
+        <w:ind w:left="5520" w:hanging="480"/>
+      </w:pPr>
+    </w:lvl>
+    <w:lvl w:ilvl="8">
+      <w:numFmt w:val="bullet"/>
+      <w:lvlText w:val="•"/>
+      <w:lvlJc w:val="left"/>
+      <w:pPr>
+        <w:tabs>
+          <w:tab w:val="num" w:pos="5760"/>
+        </w:tabs>
+        <w:ind w:left="6240" w:hanging="480"/>
+      </w:pPr>
+    </w:lvl>
+  </w:abstractNum>
+  <w:abstractNum w:abstractNumId="1" w15:restartNumberingAfterBreak="0">
+    <w:nsid w:val="2C1AE401"/>
+    <w:multiLevelType w:val="multilevel"/>
+    <w:tmpl w:val="44B68B20"/>
     <w:lvl w:ilvl="0">
       <w:numFmt w:val="bullet"/>
       <w:lvlText w:val=" "/>
@@ -511,123 +446,23 @@
       </w:pPr>
     </w:lvl>
   </w:abstractNum>
-  <w:abstractNum w:abstractNumId="991">
-    <w:nsid w:val="ea454b4c"/>
-    <w:multiLevelType w:val="multilevel"/>
-    <w:lvl w:ilvl="0">
-      <w:numFmt w:val="bullet"/>
-      <w:lvlText w:val="•"/>
-      <w:lvlJc w:val="left"/>
-      <w:pPr>
-        <w:tabs>
-          <w:tab w:val="num" w:pos="0"/>
-        </w:tabs>
-        <w:ind w:left="480" w:hanging="480"/>
-      </w:pPr>
-    </w:lvl>
-    <w:lvl w:ilvl="1">
-      <w:numFmt w:val="bullet"/>
-      <w:lvlText w:val="–"/>
-      <w:lvlJc w:val="left"/>
-      <w:pPr>
-        <w:tabs>
-          <w:tab w:val="num" w:pos="720"/>
-        </w:tabs>
-        <w:ind w:left="1200" w:hanging="480"/>
-      </w:pPr>
-    </w:lvl>
-    <w:lvl w:ilvl="2">
-      <w:numFmt w:val="bullet"/>
-      <w:lvlText w:val="•"/>
-      <w:lvlJc w:val="left"/>
-      <w:pPr>
-        <w:tabs>
-          <w:tab w:val="num" w:pos="1440"/>
-        </w:tabs>
-        <w:ind w:left="1920" w:hanging="480"/>
-      </w:pPr>
-    </w:lvl>
-    <w:lvl w:ilvl="3">
-      <w:numFmt w:val="bullet"/>
-      <w:lvlText w:val="–"/>
-      <w:lvlJc w:val="left"/>
-      <w:pPr>
-        <w:tabs>
-          <w:tab w:val="num" w:pos="2160"/>
-        </w:tabs>
-        <w:ind w:left="2640" w:hanging="480"/>
-      </w:pPr>
-    </w:lvl>
-    <w:lvl w:ilvl="4">
-      <w:numFmt w:val="bullet"/>
-      <w:lvlText w:val="•"/>
-      <w:lvlJc w:val="left"/>
-      <w:pPr>
-        <w:tabs>
-          <w:tab w:val="num" w:pos="2880"/>
-        </w:tabs>
-        <w:ind w:left="3360" w:hanging="480"/>
-      </w:pPr>
-    </w:lvl>
-    <w:lvl w:ilvl="5">
-      <w:numFmt w:val="bullet"/>
-      <w:lvlText w:val="–"/>
-      <w:lvlJc w:val="left"/>
-      <w:pPr>
-        <w:tabs>
-          <w:tab w:val="num" w:pos="3600"/>
-        </w:tabs>
-        <w:ind w:left="4080" w:hanging="480"/>
-      </w:pPr>
-    </w:lvl>
-    <w:lvl w:ilvl="6">
-      <w:numFmt w:val="bullet"/>
-      <w:lvlText w:val="•"/>
-      <w:lvlJc w:val="left"/>
-      <w:pPr>
-        <w:tabs>
-          <w:tab w:val="num" w:pos="4320"/>
-        </w:tabs>
-        <w:ind w:left="4800" w:hanging="480"/>
-      </w:pPr>
-    </w:lvl>
-    <w:lvl w:ilvl="7">
-      <w:numFmt w:val="bullet"/>
-      <w:lvlText w:val="–"/>
-      <w:lvlJc w:val="left"/>
-      <w:pPr>
-        <w:tabs>
-          <w:tab w:val="num" w:pos="5040"/>
-        </w:tabs>
-        <w:ind w:left="5520" w:hanging="480"/>
-      </w:pPr>
-    </w:lvl>
-    <w:lvl w:ilvl="8">
-      <w:numFmt w:val="bullet"/>
-      <w:lvlText w:val="•"/>
-      <w:lvlJc w:val="left"/>
-      <w:pPr>
-        <w:tabs>
-          <w:tab w:val="num" w:pos="5760"/>
-        </w:tabs>
-        <w:ind w:left="6240" w:hanging="480"/>
-      </w:pPr>
-    </w:lvl>
-  </w:abstractNum>
-  <w:num w:numId="1000">
-    <w:abstractNumId w:val="990"/>
+  <w:num w:numId="1">
+    <w:abstractNumId w:val="1"/>
   </w:num>
-  <w:num w:numId="1001">
-    <w:abstractNumId w:val="991"/>
+  <w:num w:numId="2">
+    <w:abstractNumId w:val="0"/>
   </w:num>
-  <w:num w:numId="1002">
-    <w:abstractNumId w:val="991"/>
+  <w:num w:numId="3">
+    <w:abstractNumId w:val="0"/>
+  </w:num>
+  <w:num w:numId="4">
+    <w:abstractNumId w:val="0"/>
   </w:num>
 </w:numbering>
 </file>
 
 <file path=word/styles.xml><?xml version="1.0" encoding="utf-8"?>
-<w:styles xmlns:r="http://schemas.openxmlformats.org/officeDocument/2006/relationships" xmlns:w="http://schemas.openxmlformats.org/wordprocessingml/2006/main">
+<w:styles xmlns:mc="http://schemas.openxmlformats.org/markup-compatibility/2006" xmlns:r="http://schemas.openxmlformats.org/officeDocument/2006/relationships" xmlns:w="http://schemas.openxmlformats.org/wordprocessingml/2006/main" xmlns:w14="http://schemas.microsoft.com/office/word/2010/wordml" xmlns:w15="http://schemas.microsoft.com/office/word/2012/wordml" xmlns:w16cex="http://schemas.microsoft.com/office/word/2018/wordml/cex" xmlns:w16cid="http://schemas.microsoft.com/office/word/2016/wordml/cid" xmlns:w16="http://schemas.microsoft.com/office/word/2018/wordml" xmlns:w16se="http://schemas.microsoft.com/office/word/2015/wordml/symex" mc:Ignorable="w14 w15 w16se w16cid w16 w16cex">
   <w:docDefaults>
     <w:rPrDefault>
       <w:rPr>
@@ -643,117 +478,345 @@
       </w:pPr>
     </w:pPrDefault>
   </w:docDefaults>
-  <w:latentStyles w:defLockedState="0" w:defUIPriority="0" w:defSemiHidden="0" w:defUnhideWhenUsed="0" w:defQFormat="0" w:count="276"/>
+  <w:latentStyles w:defLockedState="0" w:defUIPriority="0" w:defSemiHidden="0" w:defUnhideWhenUsed="0" w:defQFormat="0" w:count="376">
+    <w:lsdException w:name="heading 5" w:semiHidden="1" w:unhideWhenUsed="1"/>
+    <w:lsdException w:name="index 2" w:semiHidden="1" w:unhideWhenUsed="1"/>
+    <w:lsdException w:name="index 3" w:semiHidden="1" w:unhideWhenUsed="1"/>
+    <w:lsdException w:name="index 4" w:semiHidden="1" w:unhideWhenUsed="1"/>
+    <w:lsdException w:name="index 5" w:semiHidden="1" w:unhideWhenUsed="1"/>
+    <w:lsdException w:name="index 6" w:semiHidden="1" w:unhideWhenUsed="1"/>
+    <w:lsdException w:name="index 7" w:semiHidden="1" w:unhideWhenUsed="1"/>
+    <w:lsdException w:name="index 8" w:semiHidden="1" w:unhideWhenUsed="1"/>
+    <w:lsdException w:name="index 9" w:semiHidden="1" w:unhideWhenUsed="1"/>
+    <w:lsdException w:name="toc 1" w:semiHidden="1" w:unhideWhenUsed="1"/>
+    <w:lsdException w:name="toc 2" w:semiHidden="1" w:unhideWhenUsed="1"/>
+    <w:lsdException w:name="toc 3" w:semiHidden="1" w:unhideWhenUsed="1"/>
+    <w:lsdException w:name="toc 4" w:semiHidden="1" w:unhideWhenUsed="1"/>
+    <w:lsdException w:name="toc 5" w:semiHidden="1" w:unhideWhenUsed="1"/>
+    <w:lsdException w:name="toc 6" w:semiHidden="1" w:unhideWhenUsed="1"/>
+    <w:lsdException w:name="toc 7" w:semiHidden="1" w:unhideWhenUsed="1"/>
+    <w:lsdException w:name="toc 8" w:semiHidden="1" w:unhideWhenUsed="1"/>
+    <w:lsdException w:name="toc 9" w:semiHidden="1" w:unhideWhenUsed="1"/>
+    <w:lsdException w:name="Normal Indent" w:semiHidden="1" w:unhideWhenUsed="1"/>
+    <w:lsdException w:name="footnote text" w:semiHidden="1" w:unhideWhenUsed="1"/>
+    <w:lsdException w:name="annotation text" w:semiHidden="1" w:unhideWhenUsed="1"/>
+    <w:lsdException w:name="header" w:semiHidden="1" w:unhideWhenUsed="1"/>
+    <w:lsdException w:name="footer" w:semiHidden="1" w:unhideWhenUsed="1"/>
+    <w:lsdException w:name="index heading" w:semiHidden="1" w:unhideWhenUsed="1"/>
+    <w:lsdException w:name="caption" w:semiHidden="1" w:unhideWhenUsed="1"/>
+    <w:lsdException w:name="table of figures" w:semiHidden="1" w:unhideWhenUsed="1"/>
+    <w:lsdException w:name="envelope address" w:semiHidden="1" w:unhideWhenUsed="1"/>
+    <w:lsdException w:name="envelope return" w:semiHidden="1" w:unhideWhenUsed="1"/>
+    <w:lsdException w:name="footnote reference" w:semiHidden="1" w:unhideWhenUsed="1"/>
+    <w:lsdException w:name="annotation reference" w:semiHidden="1" w:unhideWhenUsed="1"/>
+    <w:lsdException w:name="line number" w:semiHidden="1" w:unhideWhenUsed="1"/>
+    <w:lsdException w:name="page number" w:semiHidden="1" w:unhideWhenUsed="1"/>
+    <w:lsdException w:name="endnote reference" w:semiHidden="1" w:unhideWhenUsed="1"/>
+    <w:lsdException w:name="endnote text" w:semiHidden="1" w:unhideWhenUsed="1"/>
+    <w:lsdException w:name="table of authorities" w:semiHidden="1" w:unhideWhenUsed="1"/>
+    <w:lsdException w:name="macro" w:semiHidden="1" w:unhideWhenUsed="1"/>
+    <w:lsdException w:name="toa heading" w:semiHidden="1" w:unhideWhenUsed="1"/>
+    <w:lsdException w:name="List" w:semiHidden="1" w:unhideWhenUsed="1"/>
+    <w:lsdException w:name="List Bullet" w:semiHidden="1" w:unhideWhenUsed="1"/>
+    <w:lsdException w:name="List Number" w:semiHidden="1" w:unhideWhenUsed="1"/>
+    <w:lsdException w:name="List 2" w:semiHidden="1" w:unhideWhenUsed="1"/>
+    <w:lsdException w:name="List 3" w:semiHidden="1" w:unhideWhenUsed="1"/>
+    <w:lsdException w:name="List 4" w:semiHidden="1" w:unhideWhenUsed="1"/>
+    <w:lsdException w:name="List Bullet 2" w:semiHidden="1" w:unhideWhenUsed="1"/>
+    <w:lsdException w:name="List Bullet 3" w:semiHidden="1" w:unhideWhenUsed="1"/>
+    <w:lsdException w:name="List Number 2" w:semiHidden="1" w:unhideWhenUsed="1"/>
+    <w:lsdException w:name="List Number 3" w:semiHidden="1" w:unhideWhenUsed="1"/>
+    <w:lsdException w:name="List Number 4" w:semiHidden="1" w:unhideWhenUsed="1"/>
+    <w:lsdException w:name="List Number 5" w:semiHidden="1" w:unhideWhenUsed="1"/>
+    <w:lsdException w:name="Closing" w:semiHidden="1" w:unhideWhenUsed="1"/>
+    <w:lsdException w:name="Signature" w:semiHidden="1" w:unhideWhenUsed="1"/>
+    <w:lsdException w:name="Default Paragraph Font" w:semiHidden="1" w:unhideWhenUsed="1"/>
+    <w:lsdException w:name="Body Text" w:semiHidden="1" w:unhideWhenUsed="1"/>
+    <w:lsdException w:name="Body Text Indent" w:semiHidden="1" w:unhideWhenUsed="1"/>
+    <w:lsdException w:name="List Continue" w:semiHidden="1" w:unhideWhenUsed="1"/>
+    <w:lsdException w:name="List Continue 2" w:semiHidden="1" w:unhideWhenUsed="1"/>
+    <w:lsdException w:name="List Continue 3" w:semiHidden="1" w:unhideWhenUsed="1"/>
+    <w:lsdException w:name="List Continue 4" w:semiHidden="1" w:unhideWhenUsed="1"/>
+    <w:lsdException w:name="List Continue 5" w:semiHidden="1" w:unhideWhenUsed="1"/>
+    <w:lsdException w:name="Message Header" w:semiHidden="1" w:unhideWhenUsed="1"/>
+    <w:lsdException w:name="Salutation" w:semiHidden="1" w:unhideWhenUsed="1"/>
+    <w:lsdException w:name="Date" w:semiHidden="1" w:unhideWhenUsed="1"/>
+    <w:lsdException w:name="Body Text First Indent" w:semiHidden="1" w:unhideWhenUsed="1"/>
+    <w:lsdException w:name="Body Text Indent 2" w:semiHidden="1" w:unhideWhenUsed="1"/>
+    <w:lsdException w:name="Body Text Indent 3" w:semiHidden="1" w:unhideWhenUsed="1"/>
+    <w:lsdException w:name="Block Text" w:semiHidden="1" w:unhideWhenUsed="1"/>
+    <w:lsdException w:name="Hyperlink" w:semiHidden="1" w:unhideWhenUsed="1"/>
+    <w:lsdException w:name="FollowedHyperlink" w:semiHidden="1" w:unhideWhenUsed="1"/>
+    <w:lsdException w:name="Document Map" w:semiHidden="1" w:unhideWhenUsed="1"/>
+    <w:lsdException w:name="Plain Text" w:semiHidden="1" w:unhideWhenUsed="1"/>
+    <w:lsdException w:name="E-mail Signature" w:semiHidden="1" w:unhideWhenUsed="1"/>
+    <w:lsdException w:name="HTML Top of Form" w:semiHidden="1" w:unhideWhenUsed="1"/>
+    <w:lsdException w:name="HTML Bottom of Form" w:semiHidden="1" w:unhideWhenUsed="1"/>
+    <w:lsdException w:name="Normal (Web)" w:semiHidden="1" w:unhideWhenUsed="1"/>
+    <w:lsdException w:name="HTML Acronym" w:semiHidden="1" w:unhideWhenUsed="1"/>
+    <w:lsdException w:name="HTML Address" w:semiHidden="1" w:unhideWhenUsed="1"/>
+    <w:lsdException w:name="HTML Cite" w:semiHidden="1" w:unhideWhenUsed="1"/>
+    <w:lsdException w:name="HTML Code" w:semiHidden="1" w:unhideWhenUsed="1"/>
+    <w:lsdException w:name="HTML Definition" w:semiHidden="1" w:unhideWhenUsed="1"/>
+    <w:lsdException w:name="HTML Keyboard" w:semiHidden="1" w:unhideWhenUsed="1"/>
+    <w:lsdException w:name="HTML Preformatted" w:semiHidden="1" w:unhideWhenUsed="1"/>
+    <w:lsdException w:name="HTML Sample" w:semiHidden="1" w:unhideWhenUsed="1"/>
+    <w:lsdException w:name="HTML Typewriter" w:semiHidden="1" w:unhideWhenUsed="1"/>
+    <w:lsdException w:name="HTML Variable" w:semiHidden="1" w:unhideWhenUsed="1"/>
+    <w:lsdException w:name="Normal Table" w:semiHidden="1" w:unhideWhenUsed="1"/>
+    <w:lsdException w:name="annotation subject" w:semiHidden="1" w:unhideWhenUsed="1"/>
+    <w:lsdException w:name="No List" w:semiHidden="1" w:unhideWhenUsed="1"/>
+    <w:lsdException w:name="Outline List 1" w:semiHidden="1" w:unhideWhenUsed="1"/>
+    <w:lsdException w:name="Outline List 2" w:semiHidden="1" w:unhideWhenUsed="1"/>
+    <w:lsdException w:name="Outline List 3" w:semiHidden="1" w:unhideWhenUsed="1"/>
+    <w:lsdException w:name="Table Simple 1" w:semiHidden="1" w:unhideWhenUsed="1"/>
+    <w:lsdException w:name="Table Simple 2" w:semiHidden="1" w:unhideWhenUsed="1"/>
+    <w:lsdException w:name="Table Simple 3" w:semiHidden="1" w:unhideWhenUsed="1"/>
+    <w:lsdException w:name="Table Classic 1" w:semiHidden="1" w:unhideWhenUsed="1"/>
+    <w:lsdException w:name="Table Classic 2" w:semiHidden="1" w:unhideWhenUsed="1"/>
+    <w:lsdException w:name="Table Classic 3" w:semiHidden="1" w:unhideWhenUsed="1"/>
+    <w:lsdException w:name="Table Classic 4" w:semiHidden="1" w:unhideWhenUsed="1"/>
+    <w:lsdException w:name="Table Colorful 1" w:semiHidden="1" w:unhideWhenUsed="1"/>
+    <w:lsdException w:name="Table Colorful 2" w:semiHidden="1" w:unhideWhenUsed="1"/>
+    <w:lsdException w:name="Table Colorful 3" w:semiHidden="1" w:unhideWhenUsed="1"/>
+    <w:lsdException w:name="Table Columns 1" w:semiHidden="1" w:unhideWhenUsed="1"/>
+    <w:lsdException w:name="Table Columns 2" w:semiHidden="1" w:unhideWhenUsed="1"/>
+    <w:lsdException w:name="Table Columns 3" w:semiHidden="1" w:unhideWhenUsed="1"/>
+    <w:lsdException w:name="Table Columns 4" w:semiHidden="1" w:unhideWhenUsed="1"/>
+    <w:lsdException w:name="Table Columns 5" w:semiHidden="1" w:unhideWhenUsed="1"/>
+    <w:lsdException w:name="Table Grid 1" w:semiHidden="1" w:unhideWhenUsed="1"/>
+    <w:lsdException w:name="Table Grid 2" w:semiHidden="1" w:unhideWhenUsed="1"/>
+    <w:lsdException w:name="Table Grid 3" w:semiHidden="1" w:unhideWhenUsed="1"/>
+    <w:lsdException w:name="Table Grid 4" w:semiHidden="1" w:unhideWhenUsed="1"/>
+    <w:lsdException w:name="Table Grid 5" w:semiHidden="1" w:unhideWhenUsed="1"/>
+    <w:lsdException w:name="Table Grid 6" w:semiHidden="1" w:unhideWhenUsed="1"/>
+    <w:lsdException w:name="Table Grid 7" w:semiHidden="1" w:unhideWhenUsed="1"/>
+    <w:lsdException w:name="Table Grid 8" w:semiHidden="1" w:unhideWhenUsed="1"/>
+    <w:lsdException w:name="Table List 1" w:semiHidden="1" w:unhideWhenUsed="1"/>
+    <w:lsdException w:name="Table List 2" w:semiHidden="1" w:unhideWhenUsed="1"/>
+    <w:lsdException w:name="Table List 3" w:semiHidden="1" w:unhideWhenUsed="1"/>
+    <w:lsdException w:name="Table List 4" w:semiHidden="1" w:unhideWhenUsed="1"/>
+    <w:lsdException w:name="Table List 5" w:semiHidden="1" w:unhideWhenUsed="1"/>
+    <w:lsdException w:name="Table List 6" w:semiHidden="1" w:unhideWhenUsed="1"/>
+    <w:lsdException w:name="Table List 7" w:semiHidden="1" w:unhideWhenUsed="1"/>
+    <w:lsdException w:name="Table List 8" w:semiHidden="1" w:unhideWhenUsed="1"/>
+    <w:lsdException w:name="Table 3D effects 1" w:semiHidden="1" w:unhideWhenUsed="1"/>
+    <w:lsdException w:name="Table 3D effects 2" w:semiHidden="1" w:unhideWhenUsed="1"/>
+    <w:lsdException w:name="Table 3D effects 3" w:semiHidden="1" w:unhideWhenUsed="1"/>
+    <w:lsdException w:name="Table Contemporary" w:semiHidden="1" w:unhideWhenUsed="1"/>
+    <w:lsdException w:name="Table Elegant" w:semiHidden="1" w:unhideWhenUsed="1"/>
+    <w:lsdException w:name="Table Professional" w:semiHidden="1" w:unhideWhenUsed="1"/>
+    <w:lsdException w:name="Table Subtle 1" w:semiHidden="1" w:unhideWhenUsed="1"/>
+    <w:lsdException w:name="Table Subtle 2" w:semiHidden="1" w:unhideWhenUsed="1"/>
+    <w:lsdException w:name="Table Web 1" w:semiHidden="1" w:unhideWhenUsed="1"/>
+    <w:lsdException w:name="Table Web 2" w:semiHidden="1" w:unhideWhenUsed="1"/>
+    <w:lsdException w:name="Table Web 3" w:semiHidden="1" w:unhideWhenUsed="1"/>
+    <w:lsdException w:name="Balloon Text" w:semiHidden="1" w:unhideWhenUsed="1"/>
+    <w:lsdException w:name="Table Theme" w:semiHidden="1" w:unhideWhenUsed="1"/>
+    <w:lsdException w:name="Placeholder Text" w:semiHidden="1"/>
+    <w:lsdException w:name="Light Shading"/>
+    <w:lsdException w:name="Light List"/>
+    <w:lsdException w:name="Medium Grid 3"/>
+    <w:lsdException w:name="Dark List"/>
+    <w:lsdException w:name="Colorful Shading"/>
+    <w:lsdException w:name="Colorful List"/>
+    <w:lsdException w:name="Colorful Grid"/>
+    <w:lsdException w:name="Light Shading Accent 1"/>
+    <w:lsdException w:name="Light List Accent 1"/>
+    <w:lsdException w:name="Light Grid Accent 1"/>
+    <w:lsdException w:name="Medium Shading 1 Accent 1"/>
+    <w:lsdException w:name="Medium Shading 2 Accent 1"/>
+    <w:lsdException w:name="Medium List 1 Accent 1"/>
+    <w:lsdException w:name="Revision" w:semiHidden="1"/>
+    <w:lsdException w:name="Medium List 2 Accent 1"/>
+    <w:lsdException w:name="Medium Grid 1 Accent 1"/>
+    <w:lsdException w:name="Medium Grid 2 Accent 1"/>
+    <w:lsdException w:name="Medium Grid 3 Accent 1"/>
+    <w:lsdException w:name="Dark List Accent 1"/>
+    <w:lsdException w:name="Colorful Shading Accent 1"/>
+    <w:lsdException w:name="Colorful List Accent 1"/>
+    <w:lsdException w:name="Colorful Grid Accent 1"/>
+    <w:lsdException w:name="Light Shading Accent 2"/>
+    <w:lsdException w:name="Light List Accent 2"/>
+    <w:lsdException w:name="Light Grid Accent 2"/>
+    <w:lsdException w:name="Medium Shading 1 Accent 2"/>
+    <w:lsdException w:name="Medium Shading 2 Accent 2"/>
+    <w:lsdException w:name="Medium List 1 Accent 2"/>
+    <w:lsdException w:name="Medium List 2 Accent 2"/>
+    <w:lsdException w:name="Medium Grid 1 Accent 2"/>
+    <w:lsdException w:name="Medium Grid 2 Accent 2"/>
+    <w:lsdException w:name="Medium Grid 3 Accent 2"/>
+    <w:lsdException w:name="Dark List Accent 2"/>
+    <w:lsdException w:name="Colorful Shading Accent 2"/>
+    <w:lsdException w:name="Colorful List Accent 2"/>
+    <w:lsdException w:name="Colorful Grid Accent 2"/>
+    <w:lsdException w:name="Light Shading Accent 3"/>
+    <w:lsdException w:name="Light List Accent 3"/>
+    <w:lsdException w:name="Light Grid Accent 3"/>
+    <w:lsdException w:name="Medium Shading 1 Accent 3"/>
+    <w:lsdException w:name="Medium Shading 2 Accent 3"/>
+    <w:lsdException w:name="Medium List 1 Accent 3"/>
+    <w:lsdException w:name="Medium List 2 Accent 3"/>
+    <w:lsdException w:name="Medium Grid 1 Accent 3"/>
+    <w:lsdException w:name="Medium Grid 2 Accent 3"/>
+    <w:lsdException w:name="Medium Grid 3 Accent 3"/>
+    <w:lsdException w:name="Dark List Accent 3"/>
+    <w:lsdException w:name="Colorful Shading Accent 3"/>
+    <w:lsdException w:name="Colorful List Accent 3"/>
+    <w:lsdException w:name="Colorful Grid Accent 3"/>
+    <w:lsdException w:name="Light Shading Accent 4"/>
+    <w:lsdException w:name="Light List Accent 4"/>
+    <w:lsdException w:name="Light Grid Accent 4"/>
+    <w:lsdException w:name="Medium Shading 1 Accent 4"/>
+    <w:lsdException w:name="Medium Shading 2 Accent 4"/>
+    <w:lsdException w:name="Medium List 1 Accent 4"/>
+    <w:lsdException w:name="Medium List 2 Accent 4"/>
+    <w:lsdException w:name="Medium Grid 1 Accent 4"/>
+    <w:lsdException w:name="Medium Grid 2 Accent 4"/>
+    <w:lsdException w:name="Medium Grid 3 Accent 4"/>
+    <w:lsdException w:name="Dark List Accent 4"/>
+    <w:lsdException w:name="Colorful Shading Accent 4"/>
+    <w:lsdException w:name="Colorful List Accent 4"/>
+    <w:lsdException w:name="Colorful Grid Accent 4"/>
+    <w:lsdException w:name="Light Shading Accent 5"/>
+    <w:lsdException w:name="Light List Accent 5"/>
+    <w:lsdException w:name="Light Grid Accent 5"/>
+    <w:lsdException w:name="Medium Shading 1 Accent 5"/>
+    <w:lsdException w:name="Medium Shading 2 Accent 5"/>
+    <w:lsdException w:name="Medium List 1 Accent 5"/>
+    <w:lsdException w:name="Medium List 2 Accent 5"/>
+    <w:lsdException w:name="Medium Grid 1 Accent 5"/>
+    <w:lsdException w:name="Medium Grid 2 Accent 5"/>
+    <w:lsdException w:name="Medium Grid 3 Accent 5"/>
+    <w:lsdException w:name="Dark List Accent 5"/>
+    <w:lsdException w:name="Colorful Shading Accent 5"/>
+    <w:lsdException w:name="Colorful List Accent 5"/>
+    <w:lsdException w:name="Colorful Grid Accent 5"/>
+    <w:lsdException w:name="Light Shading Accent 6"/>
+    <w:lsdException w:name="Light List Accent 6"/>
+    <w:lsdException w:name="Light Grid Accent 6"/>
+    <w:lsdException w:name="Medium Shading 1 Accent 6"/>
+    <w:lsdException w:name="Medium Shading 2 Accent 6"/>
+    <w:lsdException w:name="Medium List 1 Accent 6"/>
+    <w:lsdException w:name="Medium List 2 Accent 6"/>
+    <w:lsdException w:name="Medium Grid 1 Accent 6"/>
+    <w:lsdException w:name="Medium Grid 2 Accent 6"/>
+    <w:lsdException w:name="Medium Grid 3 Accent 6"/>
+    <w:lsdException w:name="Dark List Accent 6"/>
+    <w:lsdException w:name="Colorful Shading Accent 6"/>
+    <w:lsdException w:name="Colorful List Accent 6"/>
+    <w:lsdException w:name="Colorful Grid Accent 6"/>
+    <w:lsdException w:name="Bibliography" w:semiHidden="1" w:unhideWhenUsed="1"/>
+    <w:lsdException w:name="TOC Heading" w:semiHidden="1" w:unhideWhenUsed="1"/>
+    <w:lsdException w:name="Grid Table 4" w:uiPriority="49"/>
+    <w:lsdException w:name="Grid Table 5 Dark" w:uiPriority="50"/>
+    <w:lsdException w:name="Grid Table 6 Colorful" w:uiPriority="51"/>
+    <w:lsdException w:name="Grid Table 7 Colorful" w:uiPriority="52"/>
+    <w:lsdException w:name="Grid Table 1 Light Accent 1" w:uiPriority="46"/>
+    <w:lsdException w:name="Grid Table 2 Accent 1" w:uiPriority="47"/>
+    <w:lsdException w:name="Grid Table 3 Accent 1" w:uiPriority="48"/>
+    <w:lsdException w:name="Grid Table 4 Accent 1" w:uiPriority="49"/>
+    <w:lsdException w:name="Grid Table 5 Dark Accent 1" w:uiPriority="50"/>
+    <w:lsdException w:name="Grid Table 6 Colorful Accent 1" w:uiPriority="51"/>
+    <w:lsdException w:name="Grid Table 7 Colorful Accent 1" w:uiPriority="52"/>
+    <w:lsdException w:name="Grid Table 1 Light Accent 2" w:uiPriority="46"/>
+    <w:lsdException w:name="Grid Table 2 Accent 2" w:uiPriority="47"/>
+    <w:lsdException w:name="Grid Table 3 Accent 2" w:uiPriority="48"/>
+    <w:lsdException w:name="Grid Table 4 Accent 2" w:uiPriority="49"/>
+    <w:lsdException w:name="Grid Table 5 Dark Accent 2" w:uiPriority="50"/>
+    <w:lsdException w:name="Grid Table 6 Colorful Accent 2" w:uiPriority="51"/>
+    <w:lsdException w:name="Grid Table 7 Colorful Accent 2" w:uiPriority="52"/>
+    <w:lsdException w:name="Grid Table 1 Light Accent 3" w:uiPriority="46"/>
+    <w:lsdException w:name="Grid Table 2 Accent 3" w:uiPriority="47"/>
+    <w:lsdException w:name="Grid Table 3 Accent 3" w:uiPriority="48"/>
+    <w:lsdException w:name="Grid Table 4 Accent 3" w:uiPriority="49"/>
+    <w:lsdException w:name="Grid Table 5 Dark Accent 3" w:uiPriority="50"/>
+    <w:lsdException w:name="Grid Table 6 Colorful Accent 3" w:uiPriority="51"/>
+    <w:lsdException w:name="Grid Table 7 Colorful Accent 3" w:uiPriority="52"/>
+    <w:lsdException w:name="Grid Table 1 Light Accent 4" w:uiPriority="46"/>
+    <w:lsdException w:name="Grid Table 2 Accent 4" w:uiPriority="47"/>
+    <w:lsdException w:name="Grid Table 3 Accent 4" w:uiPriority="48"/>
+    <w:lsdException w:name="Grid Table 4 Accent 4" w:uiPriority="49"/>
+    <w:lsdException w:name="Grid Table 5 Dark Accent 4" w:uiPriority="50"/>
+    <w:lsdException w:name="Grid Table 6 Colorful Accent 4" w:uiPriority="51"/>
+    <w:lsdException w:name="Grid Table 7 Colorful Accent 4" w:uiPriority="52"/>
+    <w:lsdException w:name="Grid Table 1 Light Accent 5" w:uiPriority="46"/>
+    <w:lsdException w:name="Grid Table 2 Accent 5" w:uiPriority="47"/>
+    <w:lsdException w:name="Grid Table 3 Accent 5" w:uiPriority="48"/>
+    <w:lsdException w:name="Grid Table 4 Accent 5" w:uiPriority="49"/>
+    <w:lsdException w:name="Grid Table 5 Dark Accent 5" w:uiPriority="50"/>
+    <w:lsdException w:name="Grid Table 6 Colorful Accent 5" w:uiPriority="51"/>
+    <w:lsdException w:name="Grid Table 7 Colorful Accent 5" w:uiPriority="52"/>
+    <w:lsdException w:name="Grid Table 1 Light Accent 6" w:uiPriority="46"/>
+    <w:lsdException w:name="Grid Table 2 Accent 6" w:uiPriority="47"/>
+    <w:lsdException w:name="Grid Table 3 Accent 6" w:uiPriority="48"/>
+    <w:lsdException w:name="Grid Table 4 Accent 6" w:uiPriority="49"/>
+    <w:lsdException w:name="Grid Table 5 Dark Accent 6" w:uiPriority="50"/>
+    <w:lsdException w:name="Grid Table 6 Colorful Accent 6" w:uiPriority="51"/>
+    <w:lsdException w:name="Grid Table 7 Colorful Accent 6" w:uiPriority="52"/>
+    <w:lsdException w:name="List Table 1 Light" w:uiPriority="46"/>
+    <w:lsdException w:name="List Table 2" w:uiPriority="47"/>
+    <w:lsdException w:name="List Table 3" w:uiPriority="48"/>
+    <w:lsdException w:name="List Table 4" w:uiPriority="49"/>
+    <w:lsdException w:name="List Table 5 Dark" w:uiPriority="50"/>
+    <w:lsdException w:name="List Table 6 Colorful" w:uiPriority="51"/>
+    <w:lsdException w:name="List Table 7 Colorful" w:uiPriority="52"/>
+    <w:lsdException w:name="List Table 1 Light Accent 1" w:uiPriority="46"/>
+    <w:lsdException w:name="List Table 2 Accent 1" w:uiPriority="47"/>
+    <w:lsdException w:name="List Table 3 Accent 1" w:uiPriority="48"/>
+    <w:lsdException w:name="List Table 4 Accent 1" w:uiPriority="49"/>
+    <w:lsdException w:name="List Table 5 Dark Accent 1" w:uiPriority="50"/>
+    <w:lsdException w:name="List Table 6 Colorful Accent 1" w:uiPriority="51"/>
+    <w:lsdException w:name="List Table 7 Colorful Accent 1" w:uiPriority="52"/>
+    <w:lsdException w:name="List Table 1 Light Accent 2" w:uiPriority="46"/>
+    <w:lsdException w:name="List Table 2 Accent 2" w:uiPriority="47"/>
+    <w:lsdException w:name="List Table 3 Accent 2" w:uiPriority="48"/>
+    <w:lsdException w:name="List Table 4 Accent 2" w:uiPriority="49"/>
+    <w:lsdException w:name="List Table 5 Dark Accent 2" w:uiPriority="50"/>
+    <w:lsdException w:name="List Table 6 Colorful Accent 2" w:uiPriority="51"/>
+    <w:lsdException w:name="List Table 7 Colorful Accent 2" w:uiPriority="52"/>
+    <w:lsdException w:name="List Table 1 Light Accent 3" w:uiPriority="46"/>
+    <w:lsdException w:name="List Table 2 Accent 3" w:uiPriority="47"/>
+    <w:lsdException w:name="List Table 3 Accent 3" w:uiPriority="48"/>
+    <w:lsdException w:name="List Table 4 Accent 3" w:uiPriority="49"/>
+    <w:lsdException w:name="List Table 5 Dark Accent 3" w:uiPriority="50"/>
+    <w:lsdException w:name="List Table 6 Colorful Accent 3" w:uiPriority="51"/>
+    <w:lsdException w:name="List Table 7 Colorful Accent 3" w:uiPriority="52"/>
+    <w:lsdException w:name="List Table 1 Light Accent 4" w:uiPriority="46"/>
+    <w:lsdException w:name="List Table 2 Accent 4" w:uiPriority="47"/>
+    <w:lsdException w:name="List Table 3 Accent 4" w:uiPriority="48"/>
+    <w:lsdException w:name="List Table 4 Accent 4" w:uiPriority="49"/>
+    <w:lsdException w:name="List Table 5 Dark Accent 4" w:uiPriority="50"/>
+    <w:lsdException w:name="List Table 6 Colorful Accent 4" w:uiPriority="51"/>
+    <w:lsdException w:name="List Table 7 Colorful Accent 4" w:uiPriority="52"/>
+    <w:lsdException w:name="List Table 1 Light Accent 5" w:uiPriority="46"/>
+    <w:lsdException w:name="List Table 2 Accent 5" w:uiPriority="47"/>
+    <w:lsdException w:name="List Table 3 Accent 5" w:uiPriority="48"/>
+    <w:lsdException w:name="List Table 4 Accent 5" w:uiPriority="49"/>
+    <w:lsdException w:name="List Table 5 Dark Accent 5" w:uiPriority="50"/>
+    <w:lsdException w:name="List Table 6 Colorful Accent 5" w:uiPriority="51"/>
+    <w:lsdException w:name="List Table 7 Colorful Accent 5" w:uiPriority="52"/>
+    <w:lsdException w:name="List Table 1 Light Accent 6" w:uiPriority="46"/>
+    <w:lsdException w:name="List Table 2 Accent 6" w:uiPriority="47"/>
+    <w:lsdException w:name="List Table 3 Accent 6" w:uiPriority="48"/>
+    <w:lsdException w:name="List Table 4 Accent 6" w:uiPriority="49"/>
+    <w:lsdException w:name="List Table 5 Dark Accent 6" w:uiPriority="50"/>
+    <w:lsdException w:name="List Table 6 Colorful Accent 6" w:uiPriority="51"/>
+    <w:lsdException w:name="List Table 7 Colorful Accent 6" w:uiPriority="52"/>
+    <w:lsdException w:name="Mention" w:semiHidden="1" w:uiPriority="99" w:unhideWhenUsed="1"/>
+    <w:lsdException w:name="Smart Hyperlink" w:semiHidden="1" w:uiPriority="99" w:unhideWhenUsed="1"/>
+    <w:lsdException w:name="Hashtag" w:semiHidden="1" w:uiPriority="99" w:unhideWhenUsed="1"/>
+    <w:lsdException w:name="Unresolved Mention" w:semiHidden="1" w:uiPriority="99" w:unhideWhenUsed="1"/>
+    <w:lsdException w:name="Smart Link" w:semiHidden="1" w:uiPriority="99" w:unhideWhenUsed="1"/>
+  </w:latentStyles>
   <w:style w:type="paragraph" w:default="1" w:styleId="Normal">
     <w:name w:val="Normal"/>
     <w:qFormat/>
   </w:style>
-  <w:style w:type="paragraph" w:styleId="BodyText">
-    <w:name w:val="Body Text"/>
+  <w:style w:type="paragraph" w:styleId="Titre1">
+    <w:name w:val="heading 1"/>
     <w:basedOn w:val="Normal"/>
-    <w:link w:val="BodyTextChar"/>
-    <w:pPr>
-      <w:spacing w:before="180" w:after="180"/>
-    </w:pPr>
-    <w:qFormat/>
-  </w:style>
-  <w:style w:type="paragraph" w:customStyle="1" w:styleId="FirstParagraph">
-    <w:name w:val="First Paragraph"/>
-    <w:basedOn w:val="BodyText"/>
-    <w:next w:val="BodyText"/>
-    <w:qFormat/>
-  </w:style>
-  <w:style w:type="paragraph" w:customStyle="1" w:styleId="Compact">
-    <w:name w:val="Compact"/>
-    <w:basedOn w:val="BodyText"/>
-    <w:qFormat/>
-    <w:pPr>
-      <w:spacing w:before="36" w:after="36"/>
-    </w:pPr>
-  </w:style>
-  <w:style w:type="paragraph" w:styleId="Title">
-    <w:name w:val="Title"/>
-    <w:basedOn w:val="Normal"/>
-    <w:next w:val="BodyText"/>
-    <w:qFormat/>
-    <w:pPr>
-      <w:keepNext/>
-      <w:keepLines/>
-      <w:spacing w:before="480" w:after="240"/>
-      <w:jc w:val="center"/>
-    </w:pPr>
-    <w:rPr>
-      <w:rFonts w:asciiTheme="majorHAnsi" w:eastAsiaTheme="majorEastAsia" w:hAnsiTheme="majorHAnsi" w:cstheme="majorBidi"/>
-      <w:b/>
-      <w:bCs/>
-      <w:color w:val="345A8A" w:themeColor="accent1" w:themeShade="B5"/>
-      <w:sz w:val="36"/>
-      <w:szCs w:val="36"/>
-    </w:rPr>
-  </w:style>
-  <w:style w:type="paragraph" w:styleId="Subtitle">
-    <w:name w:val="Subtitle"/>
-    <w:basedOn w:val="Title"/>
-    <w:next w:val="BodyText"/>
-    <w:qFormat/>
-    <w:pPr>
-      <w:keepNext/>
-      <w:keepLines/>
-      <w:spacing w:before="240" w:after="240"/>
-      <w:jc w:val="center"/>
-    </w:pPr>
-    <w:rPr>
-      <w:sz w:val="30"/>
-      <w:szCs w:val="30"/>
-    </w:rPr>
-  </w:style>
-  <w:style w:type="paragraph" w:customStyle="1" w:styleId="Author">
-    <w:name w:val="Author"/>
-    <w:next w:val="BodyText"/>
-    <w:qFormat/>
-    <w:pPr>
-      <w:keepNext/>
-      <w:keepLines/>
-      <w:jc w:val="center"/>
-    </w:pPr>
-  </w:style>
-  <w:style w:type="paragraph" w:styleId="Date">
-    <w:name w:val="Date"/>
-    <w:next w:val="BodyText"/>
-    <w:qFormat/>
-    <w:pPr>
-      <w:keepNext/>
-      <w:keepLines/>
-      <w:jc w:val="center"/>
-    </w:pPr>
-  </w:style>
-  <w:style w:type="paragraph" w:customStyle="1" w:styleId="Abstract">
-    <w:name w:val="Abstract"/>
-    <w:basedOn w:val="Normal"/>
-    <w:next w:val="BodyText"/>
-    <w:qFormat/>
-    <w:pPr>
-      <w:keepNext/>
-      <w:keepLines/>
-      <w:spacing w:before="300" w:after="300"/>
-    </w:pPr>
-    <w:rPr>
-      <w:sz w:val="20"/>
-      <w:szCs w:val="20"/>
-    </w:rPr>
-  </w:style>
-  <w:style w:type="paragraph" w:styleId="Bibliography">
-    <w:name w:val="Bibliography"/>
-    <w:basedOn w:val="Normal"/>
-    <w:next w:val="Bibliography"/>
-    <w:qFormat/>
-    <w:pPr/>
-    <w:rPr/>
-  </w:style>
-  <w:style w:type="paragraph" w:styleId="Heading1">
-    <w:name w:val="Heading 1"/>
-    <w:basedOn w:val="Normal"/>
-    <w:next w:val="BodyText"/>
+    <w:next w:val="Corpsdetexte"/>
     <w:uiPriority w:val="9"/>
     <w:qFormat/>
     <w:pPr>
@@ -771,10 +834,10 @@
       <w:szCs w:val="32"/>
     </w:rPr>
   </w:style>
-  <w:style w:type="paragraph" w:styleId="Heading2">
-    <w:name w:val="Heading 2"/>
+  <w:style w:type="paragraph" w:styleId="Titre2">
+    <w:name w:val="heading 2"/>
     <w:basedOn w:val="Normal"/>
-    <w:next w:val="BodyText"/>
+    <w:next w:val="Corpsdetexte"/>
     <w:uiPriority w:val="9"/>
     <w:unhideWhenUsed/>
     <w:qFormat/>
@@ -793,10 +856,10 @@
       <w:szCs w:val="28"/>
     </w:rPr>
   </w:style>
-  <w:style w:type="paragraph" w:styleId="Heading3">
-    <w:name w:val="Heading 3"/>
+  <w:style w:type="paragraph" w:styleId="Titre3">
+    <w:name w:val="heading 3"/>
     <w:basedOn w:val="Normal"/>
-    <w:next w:val="BodyText"/>
+    <w:next w:val="Corpsdetexte"/>
     <w:uiPriority w:val="9"/>
     <w:unhideWhenUsed/>
     <w:qFormat/>
@@ -811,14 +874,12 @@
       <w:b/>
       <w:bCs/>
       <w:color w:val="4F81BD" w:themeColor="accent1"/>
-      <w:sz w:val="24"/>
-      <w:szCs w:val="24"/>
-    </w:rPr>
-  </w:style>
-  <w:style w:type="paragraph" w:styleId="Heading4">
-    <w:name w:val="Heading 4"/>
+    </w:rPr>
+  </w:style>
+  <w:style w:type="paragraph" w:styleId="Titre4">
+    <w:name w:val="heading 4"/>
     <w:basedOn w:val="Normal"/>
-    <w:next w:val="BodyText"/>
+    <w:next w:val="Corpsdetexte"/>
     <w:uiPriority w:val="9"/>
     <w:unhideWhenUsed/>
     <w:qFormat/>
@@ -830,17 +891,15 @@
     </w:pPr>
     <w:rPr>
       <w:rFonts w:asciiTheme="majorHAnsi" w:eastAsiaTheme="majorEastAsia" w:hAnsiTheme="majorHAnsi" w:cstheme="majorBidi"/>
+      <w:bCs/>
       <w:i/>
-      <w:bCs/>
       <w:color w:val="4F81BD" w:themeColor="accent1"/>
-      <w:sz w:val="24"/>
-      <w:szCs w:val="24"/>
-    </w:rPr>
-  </w:style>
-  <w:style w:type="paragraph" w:styleId="Heading5">
-    <w:name w:val="Heading 5"/>
+    </w:rPr>
+  </w:style>
+  <w:style w:type="paragraph" w:styleId="Titre5">
+    <w:name w:val="heading 5"/>
     <w:basedOn w:val="Normal"/>
-    <w:next w:val="BodyText"/>
+    <w:next w:val="Corpsdetexte"/>
     <w:uiPriority w:val="9"/>
     <w:unhideWhenUsed/>
     <w:qFormat/>
@@ -854,14 +913,12 @@
       <w:rFonts w:asciiTheme="majorHAnsi" w:eastAsiaTheme="majorEastAsia" w:hAnsiTheme="majorHAnsi" w:cstheme="majorBidi"/>
       <w:iCs/>
       <w:color w:val="4F81BD" w:themeColor="accent1"/>
-      <w:sz w:val="24"/>
-      <w:szCs w:val="24"/>
-    </w:rPr>
-  </w:style>
-  <w:style w:type="paragraph" w:styleId="Heading6">
-    <w:name w:val="Heading 6"/>
+    </w:rPr>
+  </w:style>
+  <w:style w:type="paragraph" w:styleId="Titre6">
+    <w:name w:val="heading 6"/>
     <w:basedOn w:val="Normal"/>
-    <w:next w:val="BodyText"/>
+    <w:next w:val="Corpsdetexte"/>
     <w:uiPriority w:val="9"/>
     <w:unhideWhenUsed/>
     <w:qFormat/>
@@ -874,14 +931,12 @@
     <w:rPr>
       <w:rFonts w:asciiTheme="majorHAnsi" w:eastAsiaTheme="majorEastAsia" w:hAnsiTheme="majorHAnsi" w:cstheme="majorBidi"/>
       <w:color w:val="4F81BD" w:themeColor="accent1"/>
-      <w:sz w:val="24"/>
-      <w:szCs w:val="24"/>
-    </w:rPr>
-  </w:style>
-  <w:style w:type="paragraph" w:styleId="Heading7">
-    <w:name w:val="Heading 7"/>
+    </w:rPr>
+  </w:style>
+  <w:style w:type="paragraph" w:styleId="Titre7">
+    <w:name w:val="heading 7"/>
     <w:basedOn w:val="Normal"/>
-    <w:next w:val="BodyText"/>
+    <w:next w:val="Corpsdetexte"/>
     <w:uiPriority w:val="9"/>
     <w:unhideWhenUsed/>
     <w:qFormat/>
@@ -894,14 +949,12 @@
     <w:rPr>
       <w:rFonts w:asciiTheme="majorHAnsi" w:eastAsiaTheme="majorEastAsia" w:hAnsiTheme="majorHAnsi" w:cstheme="majorBidi"/>
       <w:color w:val="4F81BD" w:themeColor="accent1"/>
-      <w:sz w:val="24"/>
-      <w:szCs w:val="24"/>
-    </w:rPr>
-  </w:style>
-  <w:style w:type="paragraph" w:styleId="Heading8">
-    <w:name w:val="Heading 8"/>
+    </w:rPr>
+  </w:style>
+  <w:style w:type="paragraph" w:styleId="Titre8">
+    <w:name w:val="heading 8"/>
     <w:basedOn w:val="Normal"/>
-    <w:next w:val="BodyText"/>
+    <w:next w:val="Corpsdetexte"/>
     <w:uiPriority w:val="9"/>
     <w:unhideWhenUsed/>
     <w:qFormat/>
@@ -914,14 +967,12 @@
     <w:rPr>
       <w:rFonts w:asciiTheme="majorHAnsi" w:eastAsiaTheme="majorEastAsia" w:hAnsiTheme="majorHAnsi" w:cstheme="majorBidi"/>
       <w:color w:val="4F81BD" w:themeColor="accent1"/>
-      <w:sz w:val="24"/>
-      <w:szCs w:val="24"/>
-    </w:rPr>
-  </w:style>
-  <w:style w:type="paragraph" w:styleId="Heading9">
-    <w:name w:val="Heading 9"/>
+    </w:rPr>
+  </w:style>
+  <w:style w:type="paragraph" w:styleId="Titre9">
+    <w:name w:val="heading 9"/>
     <w:basedOn w:val="Normal"/>
-    <w:next w:val="BodyText"/>
+    <w:next w:val="Corpsdetexte"/>
     <w:uiPriority w:val="9"/>
     <w:unhideWhenUsed/>
     <w:qFormat/>
@@ -934,41 +985,19 @@
     <w:rPr>
       <w:rFonts w:asciiTheme="majorHAnsi" w:eastAsiaTheme="majorEastAsia" w:hAnsiTheme="majorHAnsi" w:cstheme="majorBidi"/>
       <w:color w:val="4F81BD" w:themeColor="accent1"/>
-      <w:sz w:val="24"/>
-      <w:szCs w:val="24"/>
-    </w:rPr>
-  </w:style>
-  <w:style w:type="paragraph" w:styleId="BlockText">
-    <w:name w:val="Block Text"/>
-    <w:basedOn w:val="BodyText"/>
-    <w:next w:val="BodyText"/>
-    <w:uiPriority w:val="9"/>
-    <w:unhideWhenUsed/>
-    <w:qFormat/>
-    <w:pPr>
-      <w:spacing w:before="100" w:after="100"/>
-      <w:ind w:firstLine="0" w:left="480" w:right="480"/>
-    </w:pPr>
-  </w:style>
-  <w:style w:type="paragraph" w:styleId="FootnoteText">
-    <w:name w:val="Footnote Text"/>
-    <w:basedOn w:val="Normal"/>
-    <w:next w:val="FootnoteText"/>
-    <w:uiPriority w:val="9"/>
-    <w:unhideWhenUsed/>
-    <w:qFormat/>
-  </w:style>
-  <w:style w:type="character" w:default="1" w:styleId="DefaultParagraphFont">
+    </w:rPr>
+  </w:style>
+  <w:style w:type="character" w:default="1" w:styleId="Policepardfaut">
     <w:name w:val="Default Paragraph Font"/>
+    <w:uiPriority w:val="1"/>
     <w:semiHidden/>
     <w:unhideWhenUsed/>
   </w:style>
-  <w:style w:type="table" w:default="1" w:styleId="Table">
-    <w:name w:val="Table"/>
-    <w:basedOn w:val="TableNormal"/>
+  <w:style w:type="table" w:default="1" w:styleId="TableauNormal">
+    <w:name w:val="Normal Table"/>
+    <w:uiPriority w:val="99"/>
     <w:semiHidden/>
     <w:unhideWhenUsed/>
-    <w:qFormat/>
     <w:tblPr>
       <w:tblInd w:w="0" w:type="dxa"/>
       <w:tblCellMar>
@@ -979,6 +1008,141 @@
       </w:tblCellMar>
     </w:tblPr>
   </w:style>
+  <w:style w:type="numbering" w:default="1" w:styleId="Aucuneliste">
+    <w:name w:val="No List"/>
+    <w:uiPriority w:val="99"/>
+    <w:semiHidden/>
+    <w:unhideWhenUsed/>
+  </w:style>
+  <w:style w:type="paragraph" w:styleId="Corpsdetexte">
+    <w:name w:val="Body Text"/>
+    <w:basedOn w:val="Normal"/>
+    <w:qFormat/>
+    <w:pPr>
+      <w:spacing w:before="180" w:after="180"/>
+    </w:pPr>
+  </w:style>
+  <w:style w:type="paragraph" w:customStyle="1" w:styleId="FirstParagraph">
+    <w:name w:val="First Paragraph"/>
+    <w:basedOn w:val="Corpsdetexte"/>
+    <w:next w:val="Corpsdetexte"/>
+    <w:qFormat/>
+  </w:style>
+  <w:style w:type="paragraph" w:customStyle="1" w:styleId="Compact">
+    <w:name w:val="Compact"/>
+    <w:basedOn w:val="Corpsdetexte"/>
+    <w:qFormat/>
+    <w:pPr>
+      <w:spacing w:before="36" w:after="36"/>
+    </w:pPr>
+  </w:style>
+  <w:style w:type="paragraph" w:styleId="Titre">
+    <w:name w:val="Title"/>
+    <w:basedOn w:val="Normal"/>
+    <w:next w:val="Corpsdetexte"/>
+    <w:qFormat/>
+    <w:pPr>
+      <w:keepNext/>
+      <w:keepLines/>
+      <w:spacing w:before="480" w:after="240"/>
+      <w:jc w:val="center"/>
+    </w:pPr>
+    <w:rPr>
+      <w:rFonts w:asciiTheme="majorHAnsi" w:eastAsiaTheme="majorEastAsia" w:hAnsiTheme="majorHAnsi" w:cstheme="majorBidi"/>
+      <w:b/>
+      <w:bCs/>
+      <w:color w:val="345A8A" w:themeColor="accent1" w:themeShade="B5"/>
+      <w:sz w:val="36"/>
+      <w:szCs w:val="36"/>
+    </w:rPr>
+  </w:style>
+  <w:style w:type="paragraph" w:styleId="Sous-titre">
+    <w:name w:val="Subtitle"/>
+    <w:basedOn w:val="Titre"/>
+    <w:next w:val="Corpsdetexte"/>
+    <w:qFormat/>
+    <w:pPr>
+      <w:spacing w:before="240"/>
+    </w:pPr>
+    <w:rPr>
+      <w:sz w:val="30"/>
+      <w:szCs w:val="30"/>
+    </w:rPr>
+  </w:style>
+  <w:style w:type="paragraph" w:customStyle="1" w:styleId="Author">
+    <w:name w:val="Author"/>
+    <w:next w:val="Corpsdetexte"/>
+    <w:qFormat/>
+    <w:pPr>
+      <w:keepNext/>
+      <w:keepLines/>
+      <w:jc w:val="center"/>
+    </w:pPr>
+  </w:style>
+  <w:style w:type="paragraph" w:styleId="Date">
+    <w:name w:val="Date"/>
+    <w:next w:val="Corpsdetexte"/>
+    <w:qFormat/>
+    <w:pPr>
+      <w:keepNext/>
+      <w:keepLines/>
+      <w:jc w:val="center"/>
+    </w:pPr>
+  </w:style>
+  <w:style w:type="paragraph" w:customStyle="1" w:styleId="Abstract">
+    <w:name w:val="Abstract"/>
+    <w:basedOn w:val="Normal"/>
+    <w:next w:val="Corpsdetexte"/>
+    <w:qFormat/>
+    <w:pPr>
+      <w:keepNext/>
+      <w:keepLines/>
+      <w:spacing w:before="300" w:after="300"/>
+    </w:pPr>
+    <w:rPr>
+      <w:sz w:val="20"/>
+      <w:szCs w:val="20"/>
+    </w:rPr>
+  </w:style>
+  <w:style w:type="paragraph" w:styleId="Bibliographie">
+    <w:name w:val="Bibliography"/>
+    <w:basedOn w:val="Normal"/>
+    <w:qFormat/>
+  </w:style>
+  <w:style w:type="paragraph" w:styleId="Normalcentr">
+    <w:name w:val="Block Text"/>
+    <w:basedOn w:val="Corpsdetexte"/>
+    <w:next w:val="Corpsdetexte"/>
+    <w:uiPriority w:val="9"/>
+    <w:unhideWhenUsed/>
+    <w:qFormat/>
+    <w:pPr>
+      <w:spacing w:before="100" w:after="100"/>
+      <w:ind w:left="480" w:right="480"/>
+    </w:pPr>
+  </w:style>
+  <w:style w:type="paragraph" w:styleId="Notedebasdepage">
+    <w:name w:val="footnote text"/>
+    <w:basedOn w:val="Normal"/>
+    <w:uiPriority w:val="9"/>
+    <w:unhideWhenUsed/>
+    <w:qFormat/>
+  </w:style>
+  <w:style w:type="table" w:customStyle="1" w:styleId="Table">
+    <w:name w:val="Table"/>
+    <w:semiHidden/>
+    <w:unhideWhenUsed/>
+    <w:qFormat/>
+    <w:tblPr>
+      <w:tblInd w:w="0" w:type="dxa"/>
+      <w:tblCellMar>
+        <w:top w:w="0" w:type="dxa"/>
+        <w:left w:w="108" w:type="dxa"/>
+        <w:bottom w:w="0" w:type="dxa"/>
+        <w:right w:w="108" w:type="dxa"/>
+      </w:tblCellMar>
+    </w:tblPr>
+  </w:style>
   <w:style w:type="paragraph" w:customStyle="1" w:styleId="DefinitionTerm">
     <w:name w:val="Definition Term"/>
     <w:basedOn w:val="Normal"/>
@@ -996,12 +1160,12 @@
     <w:name w:val="Definition"/>
     <w:basedOn w:val="Normal"/>
   </w:style>
-  <w:style w:type="paragraph" w:styleId="Caption">
-    <w:name w:val="Caption"/>
+  <w:style w:type="paragraph" w:styleId="Lgende">
+    <w:name w:val="caption"/>
     <w:basedOn w:val="Normal"/>
-    <w:link w:val="BodyTextChar"/>
-    <w:pPr>
-      <w:spacing w:before="0" w:after="120"/>
+    <w:link w:val="LgendeCar"/>
+    <w:pPr>
+      <w:spacing w:after="120"/>
     </w:pPr>
     <w:rPr>
       <w:i/>
@@ -1009,14 +1173,14 @@
   </w:style>
   <w:style w:type="paragraph" w:customStyle="1" w:styleId="TableCaption">
     <w:name w:val="Table Caption"/>
-    <w:basedOn w:val="Caption"/>
+    <w:basedOn w:val="Lgende"/>
     <w:pPr>
       <w:keepNext/>
     </w:pPr>
   </w:style>
   <w:style w:type="paragraph" w:customStyle="1" w:styleId="ImageCaption">
     <w:name w:val="Image Caption"/>
-    <w:basedOn w:val="Caption"/>
+    <w:basedOn w:val="Lgende"/>
   </w:style>
   <w:style w:type="paragraph" w:customStyle="1" w:styleId="Figure">
     <w:name w:val="Figure"/>
@@ -1029,14 +1193,15 @@
       <w:keepNext/>
     </w:pPr>
   </w:style>
-  <w:style w:type="character" w:customStyle="1" w:styleId="BodyTextChar">
-    <w:name w:val="Body Text Char"/>
-    <w:basedOn w:val="DefaultParagraphFont"/>
-    <w:link w:val="BodyText"/>
+  <w:style w:type="character" w:customStyle="1" w:styleId="LgendeCar">
+    <w:name w:val="Légende Car"/>
+    <w:basedOn w:val="Policepardfaut"/>
+    <w:link w:val="Lgende"/>
   </w:style>
   <w:style w:type="character" w:customStyle="1" w:styleId="VerbatimChar">
     <w:name w:val="Verbatim Char"/>
-    <w:basedOn w:val="BodyTextChar"/>
+    <w:basedOn w:val="LgendeCar"/>
+    <w:link w:val="SourceCode"/>
     <w:rPr>
       <w:rFonts w:ascii="Consolas" w:hAnsi="Consolas"/>
       <w:sz w:val="22"/>
@@ -1044,26 +1209,26 @@
   </w:style>
   <w:style w:type="character" w:customStyle="1" w:styleId="SectionNumber">
     <w:name w:val="Section Number"/>
-    <w:basedOn w:val="BodyTextChar"/>
-  </w:style>
-  <w:style w:type="character" w:styleId="FootnoteReference">
-    <w:name w:val="Footnote Reference"/>
-    <w:basedOn w:val="BodyTextChar"/>
+    <w:basedOn w:val="LgendeCar"/>
+  </w:style>
+  <w:style w:type="character" w:styleId="Appelnotedebasdep">
+    <w:name w:val="footnote reference"/>
+    <w:basedOn w:val="LgendeCar"/>
     <w:rPr>
       <w:vertAlign w:val="superscript"/>
     </w:rPr>
   </w:style>
-  <w:style w:type="character" w:styleId="Hyperlink">
+  <w:style w:type="character" w:styleId="Lienhypertexte">
     <w:name w:val="Hyperlink"/>
-    <w:basedOn w:val="BodyTextChar"/>
+    <w:basedOn w:val="LgendeCar"/>
     <w:rPr>
       <w:color w:val="4F81BD" w:themeColor="accent1"/>
     </w:rPr>
   </w:style>
-  <w:style w:type="paragraph" w:styleId="TOCHeading">
+  <w:style w:type="paragraph" w:styleId="En-ttedetabledesmatires">
     <w:name w:val="TOC Heading"/>
-    <w:basedOn w:val="Heading1"/>
-    <w:next w:val="BodyText"/>
+    <w:basedOn w:val="Titre1"/>
+    <w:next w:val="Corpsdetexte"/>
     <w:uiPriority w:val="39"/>
     <w:unhideWhenUsed/>
     <w:qFormat/>
@@ -1072,7 +1237,6 @@
       <w:outlineLvl w:val="9"/>
     </w:pPr>
     <w:rPr>
-      <w:rFonts w:asciiTheme="majorHAnsi" w:eastAsiaTheme="majorEastAsia" w:hAnsiTheme="majorHAnsi" w:cstheme="majorBidi"/>
       <w:b w:val="0"/>
       <w:bCs w:val="0"/>
       <w:color w:val="365F91" w:themeColor="accent1" w:themeShade="BF"/>
@@ -1083,267 +1247,329 @@
     <w:basedOn w:val="Normal"/>
     <w:link w:val="VerbatimChar"/>
     <w:pPr>
-      <w:wordWrap w:val="off"/>
-      <w:shd w:val="clear" w:fill="f8f8f8"/>
+      <w:shd w:val="clear" w:color="auto" w:fill="F8F8F8"/>
+      <w:wordWrap w:val="0"/>
     </w:pPr>
   </w:style>
   <w:style w:type="character" w:customStyle="1" w:styleId="KeywordTok">
     <w:name w:val="KeywordTok"/>
     <w:basedOn w:val="VerbatimChar"/>
     <w:rPr>
-      <w:color w:val="204a87"/>
-      <w:shd w:val="clear" w:fill="f8f8f8"/>
+      <w:rFonts w:ascii="Consolas" w:hAnsi="Consolas"/>
       <w:b/>
+      <w:color w:val="204A87"/>
+      <w:sz w:val="22"/>
+      <w:shd w:val="clear" w:color="auto" w:fill="F8F8F8"/>
     </w:rPr>
   </w:style>
   <w:style w:type="character" w:customStyle="1" w:styleId="DataTypeTok">
     <w:name w:val="DataTypeTok"/>
     <w:basedOn w:val="VerbatimChar"/>
     <w:rPr>
-      <w:color w:val="204a87"/>
-      <w:shd w:val="clear" w:fill="f8f8f8"/>
+      <w:rFonts w:ascii="Consolas" w:hAnsi="Consolas"/>
+      <w:color w:val="204A87"/>
+      <w:sz w:val="22"/>
+      <w:shd w:val="clear" w:color="auto" w:fill="F8F8F8"/>
     </w:rPr>
   </w:style>
   <w:style w:type="character" w:customStyle="1" w:styleId="DecValTok">
     <w:name w:val="DecValTok"/>
     <w:basedOn w:val="VerbatimChar"/>
     <w:rPr>
-      <w:color w:val="0000cf"/>
-      <w:shd w:val="clear" w:fill="f8f8f8"/>
+      <w:rFonts w:ascii="Consolas" w:hAnsi="Consolas"/>
+      <w:color w:val="0000CF"/>
+      <w:sz w:val="22"/>
+      <w:shd w:val="clear" w:color="auto" w:fill="F8F8F8"/>
     </w:rPr>
   </w:style>
   <w:style w:type="character" w:customStyle="1" w:styleId="BaseNTok">
     <w:name w:val="BaseNTok"/>
     <w:basedOn w:val="VerbatimChar"/>
     <w:rPr>
-      <w:color w:val="0000cf"/>
-      <w:shd w:val="clear" w:fill="f8f8f8"/>
+      <w:rFonts w:ascii="Consolas" w:hAnsi="Consolas"/>
+      <w:color w:val="0000CF"/>
+      <w:sz w:val="22"/>
+      <w:shd w:val="clear" w:color="auto" w:fill="F8F8F8"/>
     </w:rPr>
   </w:style>
   <w:style w:type="character" w:customStyle="1" w:styleId="FloatTok">
     <w:name w:val="FloatTok"/>
     <w:basedOn w:val="VerbatimChar"/>
     <w:rPr>
-      <w:color w:val="0000cf"/>
-      <w:shd w:val="clear" w:fill="f8f8f8"/>
+      <w:rFonts w:ascii="Consolas" w:hAnsi="Consolas"/>
+      <w:color w:val="0000CF"/>
+      <w:sz w:val="22"/>
+      <w:shd w:val="clear" w:color="auto" w:fill="F8F8F8"/>
     </w:rPr>
   </w:style>
   <w:style w:type="character" w:customStyle="1" w:styleId="ConstantTok">
     <w:name w:val="ConstantTok"/>
     <w:basedOn w:val="VerbatimChar"/>
     <w:rPr>
+      <w:rFonts w:ascii="Consolas" w:hAnsi="Consolas"/>
       <w:color w:val="000000"/>
-      <w:shd w:val="clear" w:fill="f8f8f8"/>
+      <w:sz w:val="22"/>
+      <w:shd w:val="clear" w:color="auto" w:fill="F8F8F8"/>
     </w:rPr>
   </w:style>
   <w:style w:type="character" w:customStyle="1" w:styleId="CharTok">
     <w:name w:val="CharTok"/>
     <w:basedOn w:val="VerbatimChar"/>
     <w:rPr>
-      <w:color w:val="4e9a06"/>
-      <w:shd w:val="clear" w:fill="f8f8f8"/>
+      <w:rFonts w:ascii="Consolas" w:hAnsi="Consolas"/>
+      <w:color w:val="4E9A06"/>
+      <w:sz w:val="22"/>
+      <w:shd w:val="clear" w:color="auto" w:fill="F8F8F8"/>
     </w:rPr>
   </w:style>
   <w:style w:type="character" w:customStyle="1" w:styleId="SpecialCharTok">
     <w:name w:val="SpecialCharTok"/>
     <w:basedOn w:val="VerbatimChar"/>
     <w:rPr>
+      <w:rFonts w:ascii="Consolas" w:hAnsi="Consolas"/>
       <w:color w:val="000000"/>
-      <w:shd w:val="clear" w:fill="f8f8f8"/>
+      <w:sz w:val="22"/>
+      <w:shd w:val="clear" w:color="auto" w:fill="F8F8F8"/>
     </w:rPr>
   </w:style>
   <w:style w:type="character" w:customStyle="1" w:styleId="StringTok">
     <w:name w:val="StringTok"/>
     <w:basedOn w:val="VerbatimChar"/>
     <w:rPr>
-      <w:color w:val="4e9a06"/>
-      <w:shd w:val="clear" w:fill="f8f8f8"/>
+      <w:rFonts w:ascii="Consolas" w:hAnsi="Consolas"/>
+      <w:color w:val="4E9A06"/>
+      <w:sz w:val="22"/>
+      <w:shd w:val="clear" w:color="auto" w:fill="F8F8F8"/>
     </w:rPr>
   </w:style>
   <w:style w:type="character" w:customStyle="1" w:styleId="VerbatimStringTok">
     <w:name w:val="VerbatimStringTok"/>
     <w:basedOn w:val="VerbatimChar"/>
     <w:rPr>
-      <w:color w:val="4e9a06"/>
-      <w:shd w:val="clear" w:fill="f8f8f8"/>
+      <w:rFonts w:ascii="Consolas" w:hAnsi="Consolas"/>
+      <w:color w:val="4E9A06"/>
+      <w:sz w:val="22"/>
+      <w:shd w:val="clear" w:color="auto" w:fill="F8F8F8"/>
     </w:rPr>
   </w:style>
   <w:style w:type="character" w:customStyle="1" w:styleId="SpecialStringTok">
     <w:name w:val="SpecialStringTok"/>
     <w:basedOn w:val="VerbatimChar"/>
     <w:rPr>
-      <w:color w:val="4e9a06"/>
-      <w:shd w:val="clear" w:fill="f8f8f8"/>
+      <w:rFonts w:ascii="Consolas" w:hAnsi="Consolas"/>
+      <w:color w:val="4E9A06"/>
+      <w:sz w:val="22"/>
+      <w:shd w:val="clear" w:color="auto" w:fill="F8F8F8"/>
     </w:rPr>
   </w:style>
   <w:style w:type="character" w:customStyle="1" w:styleId="ImportTok">
     <w:name w:val="ImportTok"/>
     <w:basedOn w:val="VerbatimChar"/>
     <w:rPr>
-      <w:shd w:val="clear" w:fill="f8f8f8"/>
+      <w:rFonts w:ascii="Consolas" w:hAnsi="Consolas"/>
+      <w:sz w:val="22"/>
+      <w:shd w:val="clear" w:color="auto" w:fill="F8F8F8"/>
     </w:rPr>
   </w:style>
   <w:style w:type="character" w:customStyle="1" w:styleId="CommentTok">
     <w:name w:val="CommentTok"/>
     <w:basedOn w:val="VerbatimChar"/>
     <w:rPr>
-      <w:color w:val="8f5902"/>
-      <w:shd w:val="clear" w:fill="f8f8f8"/>
+      <w:rFonts w:ascii="Consolas" w:hAnsi="Consolas"/>
       <w:i/>
+      <w:color w:val="8F5902"/>
+      <w:sz w:val="22"/>
+      <w:shd w:val="clear" w:color="auto" w:fill="F8F8F8"/>
     </w:rPr>
   </w:style>
   <w:style w:type="character" w:customStyle="1" w:styleId="DocumentationTok">
     <w:name w:val="DocumentationTok"/>
     <w:basedOn w:val="VerbatimChar"/>
     <w:rPr>
-      <w:color w:val="8f5902"/>
-      <w:shd w:val="clear" w:fill="f8f8f8"/>
+      <w:rFonts w:ascii="Consolas" w:hAnsi="Consolas"/>
       <w:b/>
       <w:i/>
+      <w:color w:val="8F5902"/>
+      <w:sz w:val="22"/>
+      <w:shd w:val="clear" w:color="auto" w:fill="F8F8F8"/>
     </w:rPr>
   </w:style>
   <w:style w:type="character" w:customStyle="1" w:styleId="AnnotationTok">
     <w:name w:val="AnnotationTok"/>
     <w:basedOn w:val="VerbatimChar"/>
     <w:rPr>
-      <w:color w:val="8f5902"/>
-      <w:shd w:val="clear" w:fill="f8f8f8"/>
+      <w:rFonts w:ascii="Consolas" w:hAnsi="Consolas"/>
       <w:b/>
       <w:i/>
+      <w:color w:val="8F5902"/>
+      <w:sz w:val="22"/>
+      <w:shd w:val="clear" w:color="auto" w:fill="F8F8F8"/>
     </w:rPr>
   </w:style>
   <w:style w:type="character" w:customStyle="1" w:styleId="CommentVarTok">
     <w:name w:val="CommentVarTok"/>
     <w:basedOn w:val="VerbatimChar"/>
     <w:rPr>
-      <w:color w:val="8f5902"/>
-      <w:shd w:val="clear" w:fill="f8f8f8"/>
+      <w:rFonts w:ascii="Consolas" w:hAnsi="Consolas"/>
       <w:b/>
       <w:i/>
+      <w:color w:val="8F5902"/>
+      <w:sz w:val="22"/>
+      <w:shd w:val="clear" w:color="auto" w:fill="F8F8F8"/>
     </w:rPr>
   </w:style>
   <w:style w:type="character" w:customStyle="1" w:styleId="OtherTok">
     <w:name w:val="OtherTok"/>
     <w:basedOn w:val="VerbatimChar"/>
     <w:rPr>
-      <w:color w:val="8f5902"/>
-      <w:shd w:val="clear" w:fill="f8f8f8"/>
+      <w:rFonts w:ascii="Consolas" w:hAnsi="Consolas"/>
+      <w:color w:val="8F5902"/>
+      <w:sz w:val="22"/>
+      <w:shd w:val="clear" w:color="auto" w:fill="F8F8F8"/>
     </w:rPr>
   </w:style>
   <w:style w:type="character" w:customStyle="1" w:styleId="FunctionTok">
     <w:name w:val="FunctionTok"/>
     <w:basedOn w:val="VerbatimChar"/>
     <w:rPr>
+      <w:rFonts w:ascii="Consolas" w:hAnsi="Consolas"/>
       <w:color w:val="000000"/>
-      <w:shd w:val="clear" w:fill="f8f8f8"/>
+      <w:sz w:val="22"/>
+      <w:shd w:val="clear" w:color="auto" w:fill="F8F8F8"/>
     </w:rPr>
   </w:style>
   <w:style w:type="character" w:customStyle="1" w:styleId="VariableTok">
     <w:name w:val="VariableTok"/>
     <w:basedOn w:val="VerbatimChar"/>
     <w:rPr>
+      <w:rFonts w:ascii="Consolas" w:hAnsi="Consolas"/>
       <w:color w:val="000000"/>
-      <w:shd w:val="clear" w:fill="f8f8f8"/>
+      <w:sz w:val="22"/>
+      <w:shd w:val="clear" w:color="auto" w:fill="F8F8F8"/>
     </w:rPr>
   </w:style>
   <w:style w:type="character" w:customStyle="1" w:styleId="ControlFlowTok">
     <w:name w:val="ControlFlowTok"/>
     <w:basedOn w:val="VerbatimChar"/>
     <w:rPr>
-      <w:color w:val="204a87"/>
-      <w:shd w:val="clear" w:fill="f8f8f8"/>
+      <w:rFonts w:ascii="Consolas" w:hAnsi="Consolas"/>
       <w:b/>
+      <w:color w:val="204A87"/>
+      <w:sz w:val="22"/>
+      <w:shd w:val="clear" w:color="auto" w:fill="F8F8F8"/>
     </w:rPr>
   </w:style>
   <w:style w:type="character" w:customStyle="1" w:styleId="OperatorTok">
     <w:name w:val="OperatorTok"/>
     <w:basedOn w:val="VerbatimChar"/>
     <w:rPr>
-      <w:color w:val="ce5c00"/>
-      <w:shd w:val="clear" w:fill="f8f8f8"/>
+      <w:rFonts w:ascii="Consolas" w:hAnsi="Consolas"/>
       <w:b/>
+      <w:color w:val="CE5C00"/>
+      <w:sz w:val="22"/>
+      <w:shd w:val="clear" w:color="auto" w:fill="F8F8F8"/>
     </w:rPr>
   </w:style>
   <w:style w:type="character" w:customStyle="1" w:styleId="BuiltInTok">
     <w:name w:val="BuiltInTok"/>
     <w:basedOn w:val="VerbatimChar"/>
     <w:rPr>
-      <w:shd w:val="clear" w:fill="f8f8f8"/>
+      <w:rFonts w:ascii="Consolas" w:hAnsi="Consolas"/>
+      <w:sz w:val="22"/>
+      <w:shd w:val="clear" w:color="auto" w:fill="F8F8F8"/>
     </w:rPr>
   </w:style>
   <w:style w:type="character" w:customStyle="1" w:styleId="ExtensionTok">
     <w:name w:val="ExtensionTok"/>
     <w:basedOn w:val="VerbatimChar"/>
     <w:rPr>
-      <w:shd w:val="clear" w:fill="f8f8f8"/>
+      <w:rFonts w:ascii="Consolas" w:hAnsi="Consolas"/>
+      <w:sz w:val="22"/>
+      <w:shd w:val="clear" w:color="auto" w:fill="F8F8F8"/>
     </w:rPr>
   </w:style>
   <w:style w:type="character" w:customStyle="1" w:styleId="PreprocessorTok">
     <w:name w:val="PreprocessorTok"/>
     <w:basedOn w:val="VerbatimChar"/>
     <w:rPr>
-      <w:color w:val="8f5902"/>
-      <w:shd w:val="clear" w:fill="f8f8f8"/>
+      <w:rFonts w:ascii="Consolas" w:hAnsi="Consolas"/>
       <w:i/>
+      <w:color w:val="8F5902"/>
+      <w:sz w:val="22"/>
+      <w:shd w:val="clear" w:color="auto" w:fill="F8F8F8"/>
     </w:rPr>
   </w:style>
   <w:style w:type="character" w:customStyle="1" w:styleId="AttributeTok">
     <w:name w:val="AttributeTok"/>
     <w:basedOn w:val="VerbatimChar"/>
     <w:rPr>
-      <w:color w:val="c4a000"/>
-      <w:shd w:val="clear" w:fill="f8f8f8"/>
+      <w:rFonts w:ascii="Consolas" w:hAnsi="Consolas"/>
+      <w:color w:val="C4A000"/>
+      <w:sz w:val="22"/>
+      <w:shd w:val="clear" w:color="auto" w:fill="F8F8F8"/>
     </w:rPr>
   </w:style>
   <w:style w:type="character" w:customStyle="1" w:styleId="RegionMarkerTok">
     <w:name w:val="RegionMarkerTok"/>
     <w:basedOn w:val="VerbatimChar"/>
     <w:rPr>
-      <w:shd w:val="clear" w:fill="f8f8f8"/>
+      <w:rFonts w:ascii="Consolas" w:hAnsi="Consolas"/>
+      <w:sz w:val="22"/>
+      <w:shd w:val="clear" w:color="auto" w:fill="F8F8F8"/>
     </w:rPr>
   </w:style>
   <w:style w:type="character" w:customStyle="1" w:styleId="InformationTok">
     <w:name w:val="InformationTok"/>
     <w:basedOn w:val="VerbatimChar"/>
     <w:rPr>
-      <w:color w:val="8f5902"/>
-      <w:shd w:val="clear" w:fill="f8f8f8"/>
+      <w:rFonts w:ascii="Consolas" w:hAnsi="Consolas"/>
       <w:b/>
       <w:i/>
+      <w:color w:val="8F5902"/>
+      <w:sz w:val="22"/>
+      <w:shd w:val="clear" w:color="auto" w:fill="F8F8F8"/>
     </w:rPr>
   </w:style>
   <w:style w:type="character" w:customStyle="1" w:styleId="WarningTok">
     <w:name w:val="WarningTok"/>
     <w:basedOn w:val="VerbatimChar"/>
     <w:rPr>
-      <w:color w:val="8f5902"/>
-      <w:shd w:val="clear" w:fill="f8f8f8"/>
+      <w:rFonts w:ascii="Consolas" w:hAnsi="Consolas"/>
       <w:b/>
       <w:i/>
+      <w:color w:val="8F5902"/>
+      <w:sz w:val="22"/>
+      <w:shd w:val="clear" w:color="auto" w:fill="F8F8F8"/>
     </w:rPr>
   </w:style>
   <w:style w:type="character" w:customStyle="1" w:styleId="AlertTok">
     <w:name w:val="AlertTok"/>
     <w:basedOn w:val="VerbatimChar"/>
     <w:rPr>
-      <w:color w:val="ef2929"/>
-      <w:shd w:val="clear" w:fill="f8f8f8"/>
+      <w:rFonts w:ascii="Consolas" w:hAnsi="Consolas"/>
+      <w:color w:val="EF2929"/>
+      <w:sz w:val="22"/>
+      <w:shd w:val="clear" w:color="auto" w:fill="F8F8F8"/>
     </w:rPr>
   </w:style>
   <w:style w:type="character" w:customStyle="1" w:styleId="ErrorTok">
     <w:name w:val="ErrorTok"/>
     <w:basedOn w:val="VerbatimChar"/>
     <w:rPr>
-      <w:color w:val="a40000"/>
-      <w:shd w:val="clear" w:fill="f8f8f8"/>
+      <w:rFonts w:ascii="Consolas" w:hAnsi="Consolas"/>
       <w:b/>
+      <w:color w:val="A40000"/>
+      <w:sz w:val="22"/>
+      <w:shd w:val="clear" w:color="auto" w:fill="F8F8F8"/>
     </w:rPr>
   </w:style>
   <w:style w:type="character" w:customStyle="1" w:styleId="NormalTok">
     <w:name w:val="NormalTok"/>
     <w:basedOn w:val="VerbatimChar"/>
     <w:rPr>
-      <w:shd w:val="clear" w:fill="f8f8f8"/>
+      <w:rFonts w:ascii="Consolas" w:hAnsi="Consolas"/>
+      <w:sz w:val="22"/>
+      <w:shd w:val="clear" w:color="auto" w:fill="F8F8F8"/>
     </w:rPr>
   </w:style>
 </w:styles>
@@ -1888,13 +2114,13 @@
 </file>
 
 <file path=customXml/itemProps1.xml><?xml version="1.0" encoding="utf-8"?>
-<ds:datastoreItem xmlns:ds="http://schemas.openxmlformats.org/officeDocument/2006/customXml" ds:itemID="{D659A4EF-B175-4667-8FB2-5268186AD3AE}"/>
+<ds:datastoreItem xmlns:ds="http://schemas.openxmlformats.org/officeDocument/2006/customXml" ds:itemID="{B7C9CD66-ED65-4A0B-91D9-C5579D387B5A}"/>
 </file>
 
 <file path=customXml/itemProps2.xml><?xml version="1.0" encoding="utf-8"?>
-<ds:datastoreItem xmlns:ds="http://schemas.openxmlformats.org/officeDocument/2006/customXml" ds:itemID="{DBA66CDF-00C3-4347-AF27-82D9708D9D79}"/>
+<ds:datastoreItem xmlns:ds="http://schemas.openxmlformats.org/officeDocument/2006/customXml" ds:itemID="{5224D12D-52E1-4B4E-821F-2DBA31EEE4D3}"/>
 </file>
 
 <file path=customXml/itemProps3.xml><?xml version="1.0" encoding="utf-8"?>
-<ds:datastoreItem xmlns:ds="http://schemas.openxmlformats.org/officeDocument/2006/customXml" ds:itemID="{E38D6306-875B-476C-A82B-5114A390E05C}"/>
+<ds:datastoreItem xmlns:ds="http://schemas.openxmlformats.org/officeDocument/2006/customXml" ds:itemID="{9E90F343-5D0C-43A0-A06C-7A19031AF0ED}"/>
 </file>
</xml_diff>